<commit_message>
The Assessment Of Equalizer
</commit_message>
<xml_diff>
--- a/Music/Description.docx
+++ b/Music/Description.docx
@@ -68,357 +68,240 @@
       <w:pPr>
         <w:pStyle w:val="a3"/>
         <w:ind w:left="360" w:firstLineChars="0" w:firstLine="0"/>
-        <w:rPr>
-          <w:rFonts w:hint="eastAsia"/>
-        </w:rPr>
-      </w:pPr>
-    </w:p>
-    <w:p>
-      <w:pPr>
-        <w:pStyle w:val="a3"/>
-        <w:ind w:left="360" w:firstLineChars="0" w:firstLine="0"/>
-        <w:rPr>
-          <w:rFonts w:hint="eastAsia"/>
-        </w:rPr>
-      </w:pPr>
-    </w:p>
-    <w:p>
-      <w:pPr>
-        <w:pStyle w:val="a3"/>
-        <w:ind w:left="360" w:firstLineChars="0" w:firstLine="0"/>
-        <w:rPr>
-          <w:rFonts w:hint="eastAsia"/>
-        </w:rPr>
-      </w:pPr>
-    </w:p>
-    <w:p>
-      <w:pPr>
-        <w:pStyle w:val="a3"/>
-        <w:ind w:left="360" w:firstLineChars="0" w:firstLine="0"/>
-        <w:rPr>
-          <w:rFonts w:hint="eastAsia"/>
-        </w:rPr>
-      </w:pPr>
-    </w:p>
-    <w:p>
-      <w:pPr>
-        <w:pStyle w:val="a3"/>
-        <w:ind w:left="360" w:firstLineChars="0" w:firstLine="0"/>
-        <w:rPr>
-          <w:rFonts w:hint="eastAsia"/>
-        </w:rPr>
-      </w:pPr>
-    </w:p>
-    <w:p>
-      <w:pPr>
-        <w:pStyle w:val="a3"/>
-        <w:ind w:left="360" w:firstLineChars="0" w:firstLine="0"/>
-        <w:rPr>
-          <w:rFonts w:hint="eastAsia"/>
-        </w:rPr>
-      </w:pPr>
-    </w:p>
-    <w:p>
-      <w:pPr>
-        <w:pStyle w:val="a3"/>
-        <w:ind w:left="360" w:firstLineChars="0" w:firstLine="0"/>
-        <w:rPr>
-          <w:rFonts w:hint="eastAsia"/>
-        </w:rPr>
-      </w:pPr>
-    </w:p>
-    <w:p>
-      <w:pPr>
-        <w:pStyle w:val="a3"/>
-        <w:ind w:left="360" w:firstLineChars="0" w:firstLine="0"/>
-        <w:rPr>
-          <w:rFonts w:hint="eastAsia"/>
-        </w:rPr>
-      </w:pPr>
-    </w:p>
-    <w:p>
-      <w:pPr>
-        <w:pStyle w:val="a3"/>
-        <w:ind w:left="360" w:firstLineChars="0" w:firstLine="0"/>
-        <w:rPr>
-          <w:rFonts w:hint="eastAsia"/>
-        </w:rPr>
-      </w:pPr>
-    </w:p>
-    <w:p>
-      <w:pPr>
-        <w:pStyle w:val="a3"/>
-        <w:ind w:left="360" w:firstLineChars="0" w:firstLine="0"/>
-        <w:rPr>
-          <w:rFonts w:hint="eastAsia"/>
-        </w:rPr>
-      </w:pPr>
-    </w:p>
-    <w:p>
-      <w:pPr>
-        <w:pStyle w:val="a3"/>
-        <w:ind w:left="360" w:firstLineChars="0" w:firstLine="0"/>
-        <w:rPr>
-          <w:rFonts w:hint="eastAsia"/>
-        </w:rPr>
-      </w:pPr>
-    </w:p>
-    <w:p>
-      <w:pPr>
-        <w:pStyle w:val="a3"/>
-        <w:ind w:left="360" w:firstLineChars="0" w:firstLine="0"/>
-        <w:rPr>
-          <w:rFonts w:hint="eastAsia"/>
-        </w:rPr>
-      </w:pPr>
-    </w:p>
-    <w:p>
-      <w:pPr>
-        <w:pStyle w:val="a3"/>
-        <w:ind w:left="360" w:firstLineChars="0" w:firstLine="0"/>
-        <w:rPr>
-          <w:rFonts w:hint="eastAsia"/>
-        </w:rPr>
-      </w:pPr>
-    </w:p>
-    <w:p>
-      <w:pPr>
-        <w:pStyle w:val="a3"/>
-        <w:ind w:left="360" w:firstLineChars="0" w:firstLine="0"/>
-        <w:rPr>
-          <w:rFonts w:hint="eastAsia"/>
-        </w:rPr>
-      </w:pPr>
-    </w:p>
-    <w:p>
-      <w:pPr>
-        <w:pStyle w:val="a3"/>
-        <w:ind w:left="360" w:firstLineChars="0" w:firstLine="0"/>
-        <w:rPr>
-          <w:rFonts w:hint="eastAsia"/>
-        </w:rPr>
-      </w:pPr>
-    </w:p>
-    <w:p>
-      <w:pPr>
-        <w:pStyle w:val="a3"/>
-        <w:ind w:left="360" w:firstLineChars="0" w:firstLine="0"/>
-        <w:rPr>
-          <w:rFonts w:hint="eastAsia"/>
-        </w:rPr>
-      </w:pPr>
-    </w:p>
-    <w:p>
-      <w:pPr>
-        <w:pStyle w:val="a3"/>
-        <w:ind w:left="360" w:firstLineChars="0" w:firstLine="0"/>
-        <w:rPr>
-          <w:rFonts w:hint="eastAsia"/>
-        </w:rPr>
-      </w:pPr>
-    </w:p>
-    <w:p>
-      <w:pPr>
-        <w:pStyle w:val="a3"/>
-        <w:ind w:left="360" w:firstLineChars="0" w:firstLine="0"/>
-        <w:rPr>
-          <w:rFonts w:hint="eastAsia"/>
-        </w:rPr>
-      </w:pPr>
-    </w:p>
-    <w:p>
-      <w:pPr>
-        <w:pStyle w:val="a3"/>
-        <w:ind w:left="360" w:firstLineChars="0" w:firstLine="0"/>
-        <w:rPr>
-          <w:rFonts w:hint="eastAsia"/>
-        </w:rPr>
-      </w:pPr>
-    </w:p>
-    <w:p>
-      <w:pPr>
-        <w:pStyle w:val="a3"/>
-        <w:ind w:left="360" w:firstLineChars="0" w:firstLine="0"/>
-        <w:rPr>
-          <w:rFonts w:hint="eastAsia"/>
-        </w:rPr>
-      </w:pPr>
-    </w:p>
-    <w:p>
-      <w:pPr>
-        <w:pStyle w:val="a3"/>
-        <w:ind w:left="360" w:firstLineChars="0" w:firstLine="0"/>
-        <w:rPr>
-          <w:rFonts w:hint="eastAsia"/>
-        </w:rPr>
-      </w:pPr>
-    </w:p>
-    <w:p>
-      <w:pPr>
-        <w:pStyle w:val="a3"/>
-        <w:ind w:left="360" w:firstLineChars="0" w:firstLine="0"/>
-        <w:rPr>
-          <w:rFonts w:hint="eastAsia"/>
-        </w:rPr>
-      </w:pPr>
-    </w:p>
-    <w:p>
-      <w:pPr>
-        <w:pStyle w:val="a3"/>
-        <w:ind w:left="360" w:firstLineChars="0" w:firstLine="0"/>
-        <w:rPr>
-          <w:rFonts w:hint="eastAsia"/>
-        </w:rPr>
-      </w:pPr>
-    </w:p>
-    <w:p>
-      <w:pPr>
-        <w:pStyle w:val="a3"/>
-        <w:ind w:left="360" w:firstLineChars="0" w:firstLine="0"/>
-        <w:rPr>
-          <w:rFonts w:hint="eastAsia"/>
-        </w:rPr>
-      </w:pPr>
-    </w:p>
-    <w:p>
-      <w:pPr>
-        <w:pStyle w:val="a3"/>
-        <w:ind w:left="360" w:firstLineChars="0" w:firstLine="0"/>
-        <w:rPr>
-          <w:rFonts w:hint="eastAsia"/>
-        </w:rPr>
-      </w:pPr>
-    </w:p>
-    <w:p>
-      <w:pPr>
-        <w:pStyle w:val="a3"/>
-        <w:ind w:left="360" w:firstLineChars="0" w:firstLine="0"/>
-        <w:rPr>
-          <w:rFonts w:hint="eastAsia"/>
-        </w:rPr>
-      </w:pPr>
-    </w:p>
-    <w:p>
-      <w:pPr>
-        <w:pStyle w:val="a3"/>
-        <w:ind w:left="360" w:firstLineChars="0" w:firstLine="0"/>
-        <w:rPr>
-          <w:rFonts w:hint="eastAsia"/>
-        </w:rPr>
-      </w:pPr>
-    </w:p>
-    <w:p>
-      <w:pPr>
-        <w:pStyle w:val="a3"/>
-        <w:ind w:left="360" w:firstLineChars="0" w:firstLine="0"/>
-        <w:rPr>
-          <w:rFonts w:hint="eastAsia"/>
-        </w:rPr>
-      </w:pPr>
-    </w:p>
-    <w:p>
-      <w:pPr>
-        <w:pStyle w:val="a3"/>
-        <w:ind w:left="360" w:firstLineChars="0" w:firstLine="0"/>
-        <w:rPr>
-          <w:rFonts w:hint="eastAsia"/>
-        </w:rPr>
-      </w:pPr>
-    </w:p>
-    <w:p>
-      <w:pPr>
-        <w:pStyle w:val="a3"/>
-        <w:ind w:left="360" w:firstLineChars="0" w:firstLine="0"/>
-        <w:rPr>
-          <w:rFonts w:hint="eastAsia"/>
-        </w:rPr>
-      </w:pPr>
-    </w:p>
-    <w:p>
-      <w:pPr>
-        <w:pStyle w:val="a3"/>
-        <w:ind w:left="360" w:firstLineChars="0" w:firstLine="0"/>
-        <w:rPr>
-          <w:rFonts w:hint="eastAsia"/>
-        </w:rPr>
-      </w:pPr>
-    </w:p>
-    <w:p>
-      <w:pPr>
-        <w:pStyle w:val="a3"/>
-        <w:ind w:left="360" w:firstLineChars="0" w:firstLine="0"/>
-        <w:rPr>
-          <w:rFonts w:hint="eastAsia"/>
-        </w:rPr>
-      </w:pPr>
-    </w:p>
-    <w:p>
-      <w:pPr>
-        <w:pStyle w:val="a3"/>
-        <w:ind w:left="360" w:firstLineChars="0" w:firstLine="0"/>
-        <w:rPr>
-          <w:rFonts w:hint="eastAsia"/>
-        </w:rPr>
-      </w:pPr>
-    </w:p>
-    <w:p>
-      <w:pPr>
-        <w:pStyle w:val="a3"/>
-        <w:ind w:left="360" w:firstLineChars="0" w:firstLine="0"/>
-        <w:rPr>
-          <w:rFonts w:hint="eastAsia"/>
-        </w:rPr>
-      </w:pPr>
-    </w:p>
-    <w:p>
-      <w:pPr>
-        <w:pStyle w:val="a3"/>
-        <w:ind w:left="360" w:firstLineChars="0" w:firstLine="0"/>
-        <w:rPr>
-          <w:rFonts w:hint="eastAsia"/>
-        </w:rPr>
-      </w:pPr>
-    </w:p>
-    <w:p>
-      <w:pPr>
-        <w:pStyle w:val="a3"/>
-        <w:ind w:left="360" w:firstLineChars="0" w:firstLine="0"/>
-        <w:rPr>
-          <w:rFonts w:hint="eastAsia"/>
-        </w:rPr>
-      </w:pPr>
-    </w:p>
-    <w:p>
-      <w:pPr>
-        <w:pStyle w:val="a3"/>
-        <w:ind w:left="360" w:firstLineChars="0" w:firstLine="0"/>
-        <w:rPr>
-          <w:rFonts w:hint="eastAsia"/>
-        </w:rPr>
-      </w:pPr>
-    </w:p>
-    <w:p>
-      <w:pPr>
-        <w:pStyle w:val="a3"/>
-        <w:ind w:left="360" w:firstLineChars="0" w:firstLine="0"/>
-        <w:rPr>
-          <w:rFonts w:hint="eastAsia"/>
-        </w:rPr>
-      </w:pPr>
-    </w:p>
-    <w:p>
-      <w:pPr>
-        <w:pStyle w:val="a3"/>
-        <w:ind w:left="360" w:firstLineChars="0" w:firstLine="0"/>
-      </w:pPr>
-    </w:p>
-    <w:p>
-      <w:pPr>
-        <w:pStyle w:val="a3"/>
-        <w:ind w:left="360"/>
-        <w:rPr>
-          <w:rFonts w:hint="eastAsia"/>
-        </w:rPr>
+      </w:pPr>
+    </w:p>
+    <w:p>
+      <w:pPr>
+        <w:pStyle w:val="a3"/>
+        <w:ind w:left="360" w:firstLineChars="0" w:firstLine="0"/>
+      </w:pPr>
+    </w:p>
+    <w:p>
+      <w:pPr>
+        <w:pStyle w:val="a3"/>
+        <w:ind w:left="360" w:firstLineChars="0" w:firstLine="0"/>
+      </w:pPr>
+    </w:p>
+    <w:p>
+      <w:pPr>
+        <w:pStyle w:val="a3"/>
+        <w:ind w:left="360" w:firstLineChars="0" w:firstLine="0"/>
+      </w:pPr>
+    </w:p>
+    <w:p>
+      <w:pPr>
+        <w:pStyle w:val="a3"/>
+        <w:ind w:left="360" w:firstLineChars="0" w:firstLine="0"/>
+      </w:pPr>
+    </w:p>
+    <w:p>
+      <w:pPr>
+        <w:pStyle w:val="a3"/>
+        <w:ind w:left="360" w:firstLineChars="0" w:firstLine="0"/>
+      </w:pPr>
+    </w:p>
+    <w:p>
+      <w:pPr>
+        <w:pStyle w:val="a3"/>
+        <w:ind w:left="360" w:firstLineChars="0" w:firstLine="0"/>
+      </w:pPr>
+    </w:p>
+    <w:p>
+      <w:pPr>
+        <w:pStyle w:val="a3"/>
+        <w:ind w:left="360" w:firstLineChars="0" w:firstLine="0"/>
+      </w:pPr>
+    </w:p>
+    <w:p>
+      <w:pPr>
+        <w:pStyle w:val="a3"/>
+        <w:ind w:left="360" w:firstLineChars="0" w:firstLine="0"/>
+      </w:pPr>
+    </w:p>
+    <w:p>
+      <w:pPr>
+        <w:pStyle w:val="a3"/>
+        <w:ind w:left="360" w:firstLineChars="0" w:firstLine="0"/>
+      </w:pPr>
+    </w:p>
+    <w:p>
+      <w:pPr>
+        <w:pStyle w:val="a3"/>
+        <w:ind w:left="360" w:firstLineChars="0" w:firstLine="0"/>
+      </w:pPr>
+    </w:p>
+    <w:p>
+      <w:pPr>
+        <w:pStyle w:val="a3"/>
+        <w:ind w:left="360" w:firstLineChars="0" w:firstLine="0"/>
+      </w:pPr>
+    </w:p>
+    <w:p>
+      <w:pPr>
+        <w:pStyle w:val="a3"/>
+        <w:ind w:left="360" w:firstLineChars="0" w:firstLine="0"/>
+      </w:pPr>
+    </w:p>
+    <w:p>
+      <w:pPr>
+        <w:pStyle w:val="a3"/>
+        <w:ind w:left="360" w:firstLineChars="0" w:firstLine="0"/>
+      </w:pPr>
+    </w:p>
+    <w:p>
+      <w:pPr>
+        <w:pStyle w:val="a3"/>
+        <w:ind w:left="360" w:firstLineChars="0" w:firstLine="0"/>
+      </w:pPr>
+    </w:p>
+    <w:p>
+      <w:pPr>
+        <w:pStyle w:val="a3"/>
+        <w:ind w:left="360" w:firstLineChars="0" w:firstLine="0"/>
+      </w:pPr>
+    </w:p>
+    <w:p>
+      <w:pPr>
+        <w:pStyle w:val="a3"/>
+        <w:ind w:left="360" w:firstLineChars="0" w:firstLine="0"/>
+      </w:pPr>
+    </w:p>
+    <w:p>
+      <w:pPr>
+        <w:pStyle w:val="a3"/>
+        <w:ind w:left="360" w:firstLineChars="0" w:firstLine="0"/>
+      </w:pPr>
+    </w:p>
+    <w:p>
+      <w:pPr>
+        <w:pStyle w:val="a3"/>
+        <w:ind w:left="360" w:firstLineChars="0" w:firstLine="0"/>
+      </w:pPr>
+    </w:p>
+    <w:p>
+      <w:pPr>
+        <w:pStyle w:val="a3"/>
+        <w:ind w:left="360" w:firstLineChars="0" w:firstLine="0"/>
+      </w:pPr>
+    </w:p>
+    <w:p>
+      <w:pPr>
+        <w:pStyle w:val="a3"/>
+        <w:ind w:left="360" w:firstLineChars="0" w:firstLine="0"/>
+      </w:pPr>
+    </w:p>
+    <w:p>
+      <w:pPr>
+        <w:pStyle w:val="a3"/>
+        <w:ind w:left="360" w:firstLineChars="0" w:firstLine="0"/>
+      </w:pPr>
+    </w:p>
+    <w:p>
+      <w:pPr>
+        <w:pStyle w:val="a3"/>
+        <w:ind w:left="360" w:firstLineChars="0" w:firstLine="0"/>
+      </w:pPr>
+    </w:p>
+    <w:p>
+      <w:pPr>
+        <w:pStyle w:val="a3"/>
+        <w:ind w:left="360" w:firstLineChars="0" w:firstLine="0"/>
+      </w:pPr>
+    </w:p>
+    <w:p>
+      <w:pPr>
+        <w:pStyle w:val="a3"/>
+        <w:ind w:left="360" w:firstLineChars="0" w:firstLine="0"/>
+      </w:pPr>
+    </w:p>
+    <w:p>
+      <w:pPr>
+        <w:pStyle w:val="a3"/>
+        <w:ind w:left="360" w:firstLineChars="0" w:firstLine="0"/>
+      </w:pPr>
+    </w:p>
+    <w:p>
+      <w:pPr>
+        <w:pStyle w:val="a3"/>
+        <w:ind w:left="360" w:firstLineChars="0" w:firstLine="0"/>
+      </w:pPr>
+    </w:p>
+    <w:p>
+      <w:pPr>
+        <w:pStyle w:val="a3"/>
+        <w:ind w:left="360" w:firstLineChars="0" w:firstLine="0"/>
+      </w:pPr>
+    </w:p>
+    <w:p>
+      <w:pPr>
+        <w:pStyle w:val="a3"/>
+        <w:ind w:left="360" w:firstLineChars="0" w:firstLine="0"/>
+      </w:pPr>
+    </w:p>
+    <w:p>
+      <w:pPr>
+        <w:pStyle w:val="a3"/>
+        <w:ind w:left="360" w:firstLineChars="0" w:firstLine="0"/>
+      </w:pPr>
+    </w:p>
+    <w:p>
+      <w:pPr>
+        <w:pStyle w:val="a3"/>
+        <w:ind w:left="360" w:firstLineChars="0" w:firstLine="0"/>
+      </w:pPr>
+    </w:p>
+    <w:p>
+      <w:pPr>
+        <w:pStyle w:val="a3"/>
+        <w:ind w:left="360" w:firstLineChars="0" w:firstLine="0"/>
+      </w:pPr>
+    </w:p>
+    <w:p>
+      <w:pPr>
+        <w:pStyle w:val="a3"/>
+        <w:ind w:left="360" w:firstLineChars="0" w:firstLine="0"/>
+      </w:pPr>
+    </w:p>
+    <w:p>
+      <w:pPr>
+        <w:pStyle w:val="a3"/>
+        <w:ind w:left="360" w:firstLineChars="0" w:firstLine="0"/>
+      </w:pPr>
+    </w:p>
+    <w:p>
+      <w:pPr>
+        <w:pStyle w:val="a3"/>
+        <w:ind w:left="360" w:firstLineChars="0" w:firstLine="0"/>
+      </w:pPr>
+    </w:p>
+    <w:p>
+      <w:pPr>
+        <w:pStyle w:val="a3"/>
+        <w:ind w:left="360" w:firstLineChars="0" w:firstLine="0"/>
+      </w:pPr>
+    </w:p>
+    <w:p>
+      <w:pPr>
+        <w:pStyle w:val="a3"/>
+        <w:ind w:left="360" w:firstLineChars="0" w:firstLine="0"/>
+      </w:pPr>
+    </w:p>
+    <w:p>
+      <w:pPr>
+        <w:pStyle w:val="a3"/>
+        <w:ind w:left="360" w:firstLineChars="0" w:firstLine="0"/>
+      </w:pPr>
+    </w:p>
+    <w:p>
+      <w:pPr>
+        <w:pStyle w:val="a3"/>
+        <w:ind w:left="360" w:firstLineChars="0" w:firstLine="0"/>
+      </w:pPr>
+    </w:p>
+    <w:p>
+      <w:pPr>
+        <w:pStyle w:val="a3"/>
+        <w:ind w:left="360"/>
       </w:pPr>
       <w:r>
         <w:rPr>
@@ -440,9 +323,6 @@
       <w:pPr>
         <w:pStyle w:val="a3"/>
         <w:ind w:left="360"/>
-        <w:rPr>
-          <w:rFonts w:hint="eastAsia"/>
-        </w:rPr>
       </w:pPr>
       <w:r>
         <w:rPr>
@@ -461,9 +341,6 @@
       <w:pPr>
         <w:pStyle w:val="a3"/>
         <w:ind w:left="360"/>
-        <w:rPr>
-          <w:rFonts w:hint="eastAsia"/>
-        </w:rPr>
       </w:pPr>
       <w:r>
         <w:rPr>
@@ -482,9 +359,6 @@
       <w:pPr>
         <w:pStyle w:val="a3"/>
         <w:ind w:left="360"/>
-        <w:rPr>
-          <w:rFonts w:hint="eastAsia"/>
-        </w:rPr>
       </w:pPr>
       <w:r>
         <w:rPr>
@@ -515,9 +389,6 @@
       <w:pPr>
         <w:pStyle w:val="a3"/>
         <w:ind w:left="360"/>
-        <w:rPr>
-          <w:rFonts w:hint="eastAsia"/>
-        </w:rPr>
       </w:pPr>
       <w:r>
         <w:rPr>
@@ -586,9 +457,6 @@
       <w:pPr>
         <w:pStyle w:val="a3"/>
         <w:ind w:left="360"/>
-        <w:rPr>
-          <w:rFonts w:hint="eastAsia"/>
-        </w:rPr>
       </w:pPr>
       <w:proofErr w:type="gramStart"/>
       <w:r>
@@ -621,9 +489,6 @@
       <w:pPr>
         <w:pStyle w:val="a3"/>
         <w:ind w:left="360"/>
-        <w:rPr>
-          <w:rFonts w:hint="eastAsia"/>
-        </w:rPr>
       </w:pPr>
       <w:r>
         <w:rPr>
@@ -776,9 +641,6 @@
       <w:pPr>
         <w:pStyle w:val="a3"/>
         <w:ind w:left="360"/>
-        <w:rPr>
-          <w:rFonts w:hint="eastAsia"/>
-        </w:rPr>
       </w:pPr>
       <w:r>
         <w:rPr>
@@ -809,9 +671,6 @@
       <w:pPr>
         <w:pStyle w:val="a3"/>
         <w:ind w:left="360"/>
-        <w:rPr>
-          <w:rFonts w:hint="eastAsia"/>
-        </w:rPr>
       </w:pPr>
       <w:r>
         <w:rPr>
@@ -856,9 +715,6 @@
       <w:pPr>
         <w:pStyle w:val="a3"/>
         <w:ind w:left="360"/>
-        <w:rPr>
-          <w:rFonts w:hint="eastAsia"/>
-        </w:rPr>
       </w:pPr>
       <w:r>
         <w:rPr>
@@ -955,9 +811,6 @@
       <w:pPr>
         <w:pStyle w:val="a3"/>
         <w:ind w:left="360"/>
-        <w:rPr>
-          <w:rFonts w:hint="eastAsia"/>
-        </w:rPr>
       </w:pPr>
       <w:r>
         <w:rPr>
@@ -1016,9 +869,6 @@
       <w:pPr>
         <w:pStyle w:val="a3"/>
         <w:ind w:left="360"/>
-        <w:rPr>
-          <w:rFonts w:hint="eastAsia"/>
-        </w:rPr>
       </w:pPr>
       <w:r>
         <w:rPr>
@@ -1111,9 +961,6 @@
       <w:pPr>
         <w:pStyle w:val="a3"/>
         <w:ind w:left="360"/>
-        <w:rPr>
-          <w:rFonts w:hint="eastAsia"/>
-        </w:rPr>
       </w:pPr>
       <w:r>
         <w:rPr>
@@ -1144,9 +991,6 @@
       <w:pPr>
         <w:pStyle w:val="a3"/>
         <w:ind w:left="360"/>
-        <w:rPr>
-          <w:rFonts w:hint="eastAsia"/>
-        </w:rPr>
       </w:pPr>
       <w:r>
         <w:rPr>
@@ -1233,9 +1077,6 @@
       <w:pPr>
         <w:pStyle w:val="a3"/>
         <w:ind w:left="360"/>
-        <w:rPr>
-          <w:rFonts w:hint="eastAsia"/>
-        </w:rPr>
       </w:pPr>
       <w:r>
         <w:rPr>
@@ -1326,9 +1167,6 @@
       <w:pPr>
         <w:pStyle w:val="a3"/>
         <w:ind w:left="360"/>
-        <w:rPr>
-          <w:rFonts w:hint="eastAsia"/>
-        </w:rPr>
       </w:pPr>
       <w:r>
         <w:rPr>
@@ -1347,9 +1185,6 @@
       <w:pPr>
         <w:pStyle w:val="a3"/>
         <w:ind w:left="360"/>
-        <w:rPr>
-          <w:rFonts w:hint="eastAsia"/>
-        </w:rPr>
       </w:pPr>
       <w:r>
         <w:rPr>
@@ -1432,361 +1267,872 @@
       <w:pPr>
         <w:pStyle w:val="a3"/>
         <w:ind w:left="360"/>
-        <w:rPr>
-          <w:rFonts w:hint="eastAsia"/>
-        </w:rPr>
+      </w:pPr>
+      <w:proofErr w:type="spellStart"/>
+      <w:r>
+        <w:rPr>
+          <w:rFonts w:hint="eastAsia"/>
+        </w:rPr>
+        <w:lastRenderedPageBreak/>
+        <w:t>MainActivity</w:t>
+      </w:r>
+      <w:proofErr w:type="spellEnd"/>
+      <w:r>
+        <w:rPr>
+          <w:rFonts w:hint="eastAsia"/>
+        </w:rPr>
+        <w:t>里面写了一个广播，动态注册了广播，因为</w:t>
+      </w:r>
+      <w:r>
+        <w:rPr>
+          <w:rFonts w:hint="eastAsia"/>
+        </w:rPr>
+        <w:t>APP</w:t>
+      </w:r>
+      <w:r>
+        <w:rPr>
+          <w:rFonts w:hint="eastAsia"/>
+        </w:rPr>
+        <w:t>启动后</w:t>
+      </w:r>
+      <w:proofErr w:type="spellStart"/>
+      <w:r>
+        <w:rPr>
+          <w:rFonts w:hint="eastAsia"/>
+        </w:rPr>
+        <w:t>MainActivity</w:t>
+      </w:r>
+      <w:proofErr w:type="spellEnd"/>
+      <w:r>
+        <w:rPr>
+          <w:rFonts w:hint="eastAsia"/>
+        </w:rPr>
+        <w:t>此活动不会消除的，</w:t>
+      </w:r>
+    </w:p>
+    <w:p>
+      <w:pPr>
+        <w:pStyle w:val="a3"/>
+        <w:ind w:left="360"/>
+      </w:pPr>
+      <w:r>
+        <w:rPr>
+          <w:rFonts w:hint="eastAsia"/>
+        </w:rPr>
+        <w:t>然后</w:t>
+      </w:r>
+      <w:r>
+        <w:rPr>
+          <w:rFonts w:hint="eastAsia"/>
+        </w:rPr>
+        <w:t>U</w:t>
+      </w:r>
+      <w:r>
+        <w:rPr>
+          <w:rFonts w:hint="eastAsia"/>
+        </w:rPr>
+        <w:t>盘的插入和拔出都可以在此监测。</w:t>
+      </w:r>
+    </w:p>
+    <w:p>
+      <w:pPr>
+        <w:pStyle w:val="a3"/>
+        <w:ind w:left="360"/>
+      </w:pPr>
+    </w:p>
+    <w:p>
+      <w:pPr>
+        <w:pStyle w:val="a3"/>
+        <w:ind w:left="360"/>
+      </w:pPr>
+      <w:r>
+        <w:rPr>
+          <w:rFonts w:hint="eastAsia"/>
+        </w:rPr>
+        <w:t>3.</w:t>
+      </w:r>
+      <w:r>
+        <w:rPr>
+          <w:rFonts w:hint="eastAsia"/>
+        </w:rPr>
+        <w:t>我是使用</w:t>
+      </w:r>
+      <w:r>
+        <w:rPr>
+          <w:rFonts w:hint="eastAsia"/>
+        </w:rPr>
+        <w:t>OTG</w:t>
+      </w:r>
+      <w:r>
+        <w:rPr>
+          <w:rFonts w:hint="eastAsia"/>
+        </w:rPr>
+        <w:t>来读取</w:t>
+      </w:r>
+      <w:r>
+        <w:rPr>
+          <w:rFonts w:hint="eastAsia"/>
+        </w:rPr>
+        <w:t>U</w:t>
+      </w:r>
+      <w:r>
+        <w:rPr>
+          <w:rFonts w:hint="eastAsia"/>
+        </w:rPr>
+        <w:t>盘信息，目前可以识别出插入的设备是</w:t>
+      </w:r>
+      <w:r>
+        <w:rPr>
+          <w:rFonts w:hint="eastAsia"/>
+        </w:rPr>
+        <w:t>U</w:t>
+      </w:r>
+      <w:r>
+        <w:rPr>
+          <w:rFonts w:hint="eastAsia"/>
+        </w:rPr>
+        <w:t>盘还是手机还是键盘，鼠标等。</w:t>
+      </w:r>
+    </w:p>
+    <w:p>
+      <w:pPr>
+        <w:pStyle w:val="a3"/>
+        <w:ind w:left="360"/>
+      </w:pPr>
+    </w:p>
+    <w:p>
+      <w:pPr>
+        <w:pStyle w:val="a3"/>
+        <w:ind w:left="360"/>
+      </w:pPr>
+      <w:r>
+        <w:rPr>
+          <w:rFonts w:hint="eastAsia"/>
+        </w:rPr>
+        <w:t>备注：</w:t>
+      </w:r>
+    </w:p>
+    <w:p>
+      <w:pPr>
+        <w:pStyle w:val="a3"/>
+        <w:ind w:left="360"/>
+      </w:pPr>
+      <w:r>
+        <w:rPr>
+          <w:rFonts w:hint="eastAsia"/>
+        </w:rPr>
+        <w:t>无法实现的原因：读取</w:t>
+      </w:r>
+      <w:r>
+        <w:rPr>
+          <w:rFonts w:hint="eastAsia"/>
+        </w:rPr>
+        <w:t>U</w:t>
+      </w:r>
+      <w:proofErr w:type="gramStart"/>
+      <w:r>
+        <w:rPr>
+          <w:rFonts w:hint="eastAsia"/>
+        </w:rPr>
+        <w:t>盘信息</w:t>
+      </w:r>
+      <w:proofErr w:type="gramEnd"/>
+      <w:r>
+        <w:rPr>
+          <w:rFonts w:hint="eastAsia"/>
+        </w:rPr>
+        <w:t>时，用</w:t>
+      </w:r>
+      <w:proofErr w:type="spellStart"/>
+      <w:r>
+        <w:rPr>
+          <w:rFonts w:hint="eastAsia"/>
+        </w:rPr>
+        <w:t>endPoint</w:t>
+      </w:r>
+      <w:proofErr w:type="spellEnd"/>
+      <w:r>
+        <w:rPr>
+          <w:rFonts w:hint="eastAsia"/>
+        </w:rPr>
+        <w:t>方法来读取</w:t>
+      </w:r>
+      <w:r>
+        <w:rPr>
+          <w:rFonts w:hint="eastAsia"/>
+        </w:rPr>
+        <w:t>U</w:t>
+      </w:r>
+      <w:r>
+        <w:rPr>
+          <w:rFonts w:hint="eastAsia"/>
+        </w:rPr>
+        <w:t>盘信息，然后此方法有个开源库</w:t>
+      </w:r>
+      <w:r>
+        <w:rPr>
+          <w:rFonts w:hint="eastAsia"/>
+        </w:rPr>
+        <w:t>'com.github.mjdev:libaums:0.5.5'</w:t>
+      </w:r>
+      <w:r>
+        <w:rPr>
+          <w:rFonts w:hint="eastAsia"/>
+        </w:rPr>
+        <w:t>然后使用里面的方法，可是确报出不支持</w:t>
+      </w:r>
+      <w:proofErr w:type="spellStart"/>
+      <w:r>
+        <w:rPr>
+          <w:rFonts w:hint="eastAsia"/>
+        </w:rPr>
+        <w:t>fs</w:t>
+      </w:r>
+      <w:proofErr w:type="spellEnd"/>
+      <w:r>
+        <w:rPr>
+          <w:rFonts w:hint="eastAsia"/>
+        </w:rPr>
+        <w:t>(</w:t>
+      </w:r>
+      <w:r>
+        <w:rPr>
+          <w:rFonts w:hint="eastAsia"/>
+        </w:rPr>
+        <w:t>闪存</w:t>
+      </w:r>
+      <w:r>
+        <w:rPr>
+          <w:rFonts w:hint="eastAsia"/>
+        </w:rPr>
+        <w:t>)</w:t>
+      </w:r>
+      <w:r>
+        <w:rPr>
+          <w:rFonts w:hint="eastAsia"/>
+        </w:rPr>
+        <w:t>错误</w:t>
+      </w:r>
+      <w:r>
+        <w:rPr>
+          <w:rFonts w:hint="eastAsia"/>
+        </w:rPr>
+        <w:t>,</w:t>
+      </w:r>
+    </w:p>
+    <w:p>
+      <w:pPr>
+        <w:pStyle w:val="a3"/>
+        <w:ind w:left="360" w:firstLineChars="0" w:firstLine="0"/>
+      </w:pPr>
+      <w:r>
+        <w:rPr>
+          <w:rFonts w:hint="eastAsia"/>
+        </w:rPr>
+        <w:t>用了其他的方法</w:t>
+      </w:r>
+      <w:proofErr w:type="gramStart"/>
+      <w:r>
+        <w:rPr>
+          <w:rFonts w:hint="eastAsia"/>
+        </w:rPr>
+        <w:t>确只能</w:t>
+      </w:r>
+      <w:proofErr w:type="gramEnd"/>
+      <w:r>
+        <w:rPr>
+          <w:rFonts w:hint="eastAsia"/>
+        </w:rPr>
+        <w:t>获取到</w:t>
+      </w:r>
+      <w:proofErr w:type="spellStart"/>
+      <w:r>
+        <w:rPr>
+          <w:rFonts w:hint="eastAsia"/>
+        </w:rPr>
+        <w:t>sd</w:t>
+      </w:r>
+      <w:proofErr w:type="spellEnd"/>
+      <w:r>
+        <w:rPr>
+          <w:rFonts w:hint="eastAsia"/>
+        </w:rPr>
+        <w:t>卡路径，所以我认为只要实现</w:t>
+      </w:r>
+      <w:proofErr w:type="spellStart"/>
+      <w:r>
+        <w:rPr>
+          <w:rFonts w:hint="eastAsia"/>
+        </w:rPr>
+        <w:t>endPoint</w:t>
+      </w:r>
+      <w:proofErr w:type="spellEnd"/>
+      <w:r>
+        <w:rPr>
+          <w:rFonts w:hint="eastAsia"/>
+        </w:rPr>
+        <w:t>读取</w:t>
+      </w:r>
+      <w:r>
+        <w:rPr>
+          <w:rFonts w:hint="eastAsia"/>
+        </w:rPr>
+        <w:t>U</w:t>
+      </w:r>
+      <w:proofErr w:type="gramStart"/>
+      <w:r>
+        <w:rPr>
+          <w:rFonts w:hint="eastAsia"/>
+        </w:rPr>
+        <w:t>盘信息</w:t>
+      </w:r>
+      <w:proofErr w:type="gramEnd"/>
+      <w:r>
+        <w:rPr>
+          <w:rFonts w:hint="eastAsia"/>
+        </w:rPr>
+        <w:t>的方法就可以实现了。</w:t>
+      </w:r>
+    </w:p>
+    <w:p>
+      <w:pPr>
+        <w:pStyle w:val="a3"/>
+        <w:ind w:left="360" w:firstLineChars="0" w:firstLine="0"/>
+      </w:pPr>
+    </w:p>
+    <w:p>
+      <w:pPr>
+        <w:pStyle w:val="a3"/>
+        <w:ind w:left="360" w:firstLineChars="0" w:firstLine="0"/>
+        <w:rPr>
+          <w:rFonts w:hint="eastAsia"/>
+        </w:rPr>
+      </w:pPr>
+    </w:p>
+    <w:p>
+      <w:pPr>
+        <w:pStyle w:val="a3"/>
+        <w:ind w:left="360" w:firstLineChars="0" w:firstLine="0"/>
+        <w:rPr>
+          <w:rFonts w:hint="eastAsia"/>
+        </w:rPr>
+      </w:pPr>
+    </w:p>
+    <w:p>
+      <w:pPr>
+        <w:pStyle w:val="a3"/>
+        <w:ind w:left="360" w:firstLineChars="0" w:firstLine="0"/>
+        <w:rPr>
+          <w:rFonts w:hint="eastAsia"/>
+        </w:rPr>
+      </w:pPr>
+    </w:p>
+    <w:p>
+      <w:pPr>
+        <w:pStyle w:val="a3"/>
+        <w:ind w:left="360" w:firstLineChars="0" w:firstLine="0"/>
+        <w:rPr>
+          <w:rFonts w:hint="eastAsia"/>
+        </w:rPr>
+      </w:pPr>
+    </w:p>
+    <w:p>
+      <w:pPr>
+        <w:pStyle w:val="a3"/>
+        <w:ind w:left="360" w:firstLineChars="0" w:firstLine="0"/>
+        <w:rPr>
+          <w:rFonts w:hint="eastAsia"/>
+        </w:rPr>
+      </w:pPr>
+    </w:p>
+    <w:p>
+      <w:pPr>
+        <w:pStyle w:val="a3"/>
+        <w:ind w:left="360" w:firstLineChars="0" w:firstLine="0"/>
+        <w:rPr>
+          <w:rFonts w:hint="eastAsia"/>
+        </w:rPr>
+      </w:pPr>
+    </w:p>
+    <w:p>
+      <w:pPr>
+        <w:pStyle w:val="a3"/>
+        <w:ind w:left="360" w:firstLineChars="0" w:firstLine="0"/>
+        <w:rPr>
+          <w:rFonts w:hint="eastAsia"/>
+        </w:rPr>
+      </w:pPr>
+    </w:p>
+    <w:p>
+      <w:pPr>
+        <w:pStyle w:val="a3"/>
+        <w:ind w:left="360" w:firstLineChars="0" w:firstLine="0"/>
+        <w:rPr>
+          <w:rFonts w:hint="eastAsia"/>
+        </w:rPr>
+      </w:pPr>
+    </w:p>
+    <w:p>
+      <w:pPr>
+        <w:pStyle w:val="a3"/>
+        <w:ind w:left="360" w:firstLineChars="0" w:firstLine="0"/>
+        <w:rPr>
+          <w:rFonts w:hint="eastAsia"/>
+        </w:rPr>
+      </w:pPr>
+    </w:p>
+    <w:p>
+      <w:pPr>
+        <w:pStyle w:val="a3"/>
+        <w:ind w:left="360" w:firstLineChars="0" w:firstLine="0"/>
+        <w:rPr>
+          <w:rFonts w:hint="eastAsia"/>
+        </w:rPr>
+      </w:pPr>
+    </w:p>
+    <w:p>
+      <w:pPr>
+        <w:pStyle w:val="a3"/>
+        <w:ind w:left="360" w:firstLineChars="0" w:firstLine="0"/>
+        <w:rPr>
+          <w:rFonts w:hint="eastAsia"/>
+        </w:rPr>
+      </w:pPr>
+    </w:p>
+    <w:p>
+      <w:pPr>
+        <w:pStyle w:val="a3"/>
+        <w:ind w:left="360" w:firstLineChars="0" w:firstLine="0"/>
+        <w:rPr>
+          <w:rFonts w:hint="eastAsia"/>
+        </w:rPr>
+      </w:pPr>
+    </w:p>
+    <w:p>
+      <w:pPr>
+        <w:pStyle w:val="a3"/>
+        <w:ind w:left="360" w:firstLineChars="0" w:firstLine="0"/>
+        <w:rPr>
+          <w:rFonts w:hint="eastAsia"/>
+        </w:rPr>
+      </w:pPr>
+    </w:p>
+    <w:p>
+      <w:pPr>
+        <w:pStyle w:val="a3"/>
+        <w:ind w:left="360" w:firstLineChars="0" w:firstLine="0"/>
+        <w:rPr>
+          <w:rFonts w:hint="eastAsia"/>
+        </w:rPr>
+      </w:pPr>
+    </w:p>
+    <w:p>
+      <w:pPr>
+        <w:pStyle w:val="a3"/>
+        <w:ind w:left="360" w:firstLineChars="0" w:firstLine="0"/>
+        <w:rPr>
+          <w:rFonts w:hint="eastAsia"/>
+        </w:rPr>
+      </w:pPr>
+    </w:p>
+    <w:p>
+      <w:pPr>
+        <w:pStyle w:val="a3"/>
+        <w:ind w:left="360" w:firstLineChars="0" w:firstLine="0"/>
+        <w:rPr>
+          <w:rFonts w:hint="eastAsia"/>
+        </w:rPr>
+      </w:pPr>
+    </w:p>
+    <w:p>
+      <w:pPr>
+        <w:pStyle w:val="a3"/>
+        <w:ind w:left="360" w:firstLineChars="0" w:firstLine="0"/>
+        <w:rPr>
+          <w:rFonts w:hint="eastAsia"/>
+        </w:rPr>
+      </w:pPr>
+    </w:p>
+    <w:p>
+      <w:pPr>
+        <w:pStyle w:val="a3"/>
+        <w:ind w:left="360" w:firstLineChars="0" w:firstLine="0"/>
+        <w:rPr>
+          <w:rFonts w:hint="eastAsia"/>
+        </w:rPr>
+      </w:pPr>
+    </w:p>
+    <w:p>
+      <w:pPr>
+        <w:pStyle w:val="a3"/>
+        <w:ind w:left="360" w:firstLineChars="0" w:firstLine="0"/>
+        <w:rPr>
+          <w:rFonts w:hint="eastAsia"/>
+        </w:rPr>
+      </w:pPr>
+    </w:p>
+    <w:p>
+      <w:pPr>
+        <w:pStyle w:val="a3"/>
+        <w:ind w:left="360" w:firstLineChars="0" w:firstLine="0"/>
+        <w:rPr>
+          <w:rFonts w:hint="eastAsia"/>
+        </w:rPr>
+      </w:pPr>
+    </w:p>
+    <w:p>
+      <w:pPr>
+        <w:pStyle w:val="a3"/>
+        <w:ind w:left="360" w:firstLineChars="0" w:firstLine="0"/>
+        <w:rPr>
+          <w:rFonts w:hint="eastAsia"/>
+        </w:rPr>
+      </w:pPr>
+    </w:p>
+    <w:p>
+      <w:pPr>
+        <w:pStyle w:val="a3"/>
+        <w:ind w:left="360" w:firstLineChars="0" w:firstLine="0"/>
+        <w:rPr>
+          <w:rFonts w:hint="eastAsia"/>
+        </w:rPr>
+      </w:pPr>
+    </w:p>
+    <w:p>
+      <w:pPr>
+        <w:pStyle w:val="a3"/>
+        <w:ind w:left="360" w:firstLineChars="0" w:firstLine="0"/>
+        <w:rPr>
+          <w:rFonts w:hint="eastAsia"/>
+        </w:rPr>
+      </w:pPr>
+    </w:p>
+    <w:p>
+      <w:pPr>
+        <w:pStyle w:val="a3"/>
+        <w:ind w:left="360" w:firstLineChars="0" w:firstLine="0"/>
+        <w:rPr>
+          <w:rFonts w:hint="eastAsia"/>
+        </w:rPr>
+      </w:pPr>
+    </w:p>
+    <w:p>
+      <w:pPr>
+        <w:pStyle w:val="a3"/>
+        <w:ind w:left="360" w:firstLineChars="0" w:firstLine="0"/>
+        <w:rPr>
+          <w:rFonts w:hint="eastAsia"/>
+        </w:rPr>
+      </w:pPr>
+    </w:p>
+    <w:p>
+      <w:pPr>
+        <w:pStyle w:val="a3"/>
+        <w:ind w:left="360" w:firstLineChars="0" w:firstLine="0"/>
+        <w:rPr>
+          <w:rFonts w:hint="eastAsia"/>
+        </w:rPr>
+      </w:pPr>
+    </w:p>
+    <w:p>
+      <w:pPr>
+        <w:pStyle w:val="a3"/>
+        <w:ind w:left="360" w:firstLineChars="0" w:firstLine="0"/>
+        <w:rPr>
+          <w:rFonts w:hint="eastAsia"/>
+        </w:rPr>
+      </w:pPr>
+    </w:p>
+    <w:p>
+      <w:pPr>
+        <w:pStyle w:val="a3"/>
+        <w:ind w:left="360" w:firstLineChars="0" w:firstLine="0"/>
+        <w:rPr>
+          <w:rFonts w:hint="eastAsia"/>
+        </w:rPr>
+      </w:pPr>
+    </w:p>
+    <w:p>
+      <w:pPr>
+        <w:pStyle w:val="a3"/>
+        <w:ind w:left="360" w:firstLineChars="0" w:firstLine="0"/>
+        <w:rPr>
+          <w:rFonts w:hint="eastAsia"/>
+        </w:rPr>
+      </w:pPr>
+    </w:p>
+    <w:p>
+      <w:pPr>
+        <w:pStyle w:val="a3"/>
+        <w:ind w:left="360" w:firstLineChars="0" w:firstLine="0"/>
+        <w:rPr>
+          <w:rFonts w:hint="eastAsia"/>
+        </w:rPr>
+      </w:pPr>
+    </w:p>
+    <w:p>
+      <w:pPr>
+        <w:pStyle w:val="a3"/>
+        <w:ind w:left="360" w:firstLineChars="0" w:firstLine="0"/>
+        <w:jc w:val="center"/>
+        <w:rPr>
+          <w:rFonts w:hint="eastAsia"/>
+        </w:rPr>
+      </w:pPr>
+      <w:r>
+        <w:lastRenderedPageBreak/>
+        <w:t>M</w:t>
+      </w:r>
+      <w:r>
+        <w:rPr>
+          <w:rFonts w:hint="eastAsia"/>
+        </w:rPr>
+        <w:t>usic</w:t>
+      </w:r>
+      <w:r>
+        <w:rPr>
+          <w:rFonts w:hint="eastAsia"/>
+        </w:rPr>
+        <w:t>均衡器评估</w:t>
+      </w:r>
+    </w:p>
+    <w:p>
+      <w:pPr>
+        <w:pStyle w:val="a3"/>
+        <w:numPr>
+          <w:ilvl w:val="0"/>
+          <w:numId w:val="2"/>
+        </w:numPr>
+        <w:ind w:firstLineChars="0"/>
+        <w:rPr>
+          <w:rFonts w:hint="eastAsia"/>
+        </w:rPr>
+      </w:pPr>
+      <w:r>
+        <w:rPr>
+          <w:rFonts w:hint="eastAsia"/>
+        </w:rPr>
+        <w:t>均衡器是什么？</w:t>
+      </w:r>
+    </w:p>
+    <w:p>
+      <w:pPr>
+        <w:ind w:firstLine="360"/>
+        <w:rPr>
+          <w:rFonts w:hint="eastAsia"/>
+        </w:rPr>
+      </w:pPr>
+      <w:r>
+        <w:rPr>
+          <w:rFonts w:hint="eastAsia"/>
+        </w:rPr>
+        <w:t>均衡器</w:t>
+      </w:r>
+      <w:r>
+        <w:rPr>
+          <w:rFonts w:hint="eastAsia"/>
+        </w:rPr>
+        <w:t>一种可以分别调节各种频率成分电信号放大量的电子设备，通过对各种不同频率的电信号的调节来补偿扬声器和声场的缺陷，补偿和修饰各种声源及其它特殊作用，一般调音台上的均衡器仅能对高频、中频、低频三段频率电信号分别进行调节。</w:t>
+      </w:r>
+    </w:p>
+    <w:p>
+      <w:pPr>
+        <w:ind w:firstLine="360"/>
+        <w:rPr>
+          <w:rFonts w:hint="eastAsia"/>
+        </w:rPr>
+      </w:pPr>
+      <w:r>
+        <w:rPr>
+          <w:rFonts w:hint="eastAsia"/>
+        </w:rPr>
+        <w:t>均衡器可分为三类：图示均衡器、参量均衡器和房间均衡器。</w:t>
+      </w:r>
+    </w:p>
+    <w:p>
+      <w:pPr>
+        <w:rPr>
+          <w:rFonts w:hint="eastAsia"/>
+        </w:rPr>
+      </w:pPr>
+      <w:r>
+        <w:rPr>
+          <w:rFonts w:ascii="微软雅黑" w:eastAsia="微软雅黑" w:hAnsi="微软雅黑" w:hint="eastAsia"/>
+          <w:color w:val="444444"/>
+          <w:szCs w:val="21"/>
+        </w:rPr>
+        <w:t>2、</w:t>
+      </w:r>
+      <w:r>
+        <w:rPr>
+          <w:rFonts w:hint="eastAsia"/>
+        </w:rPr>
+        <w:t>是否需要硬件器件配合？</w:t>
+      </w:r>
+    </w:p>
+    <w:p>
+      <w:pPr>
+        <w:pStyle w:val="a3"/>
+        <w:ind w:left="360" w:firstLineChars="0" w:firstLine="0"/>
+        <w:rPr>
+          <w:rFonts w:hint="eastAsia"/>
+        </w:rPr>
+      </w:pPr>
+      <w:r>
+        <w:rPr>
+          <w:rFonts w:hint="eastAsia"/>
+        </w:rPr>
+        <w:t>可以通过软件实现硬件的功能；也可以使用硬件器件配合，该器件是一种可以分别调节各种频率成分电信号放大量的电子设备。</w:t>
+      </w:r>
+    </w:p>
+    <w:p>
+      <w:pPr>
+        <w:pStyle w:val="a3"/>
+        <w:numPr>
+          <w:ilvl w:val="0"/>
+          <w:numId w:val="3"/>
+        </w:numPr>
+        <w:ind w:firstLineChars="0"/>
+        <w:rPr>
+          <w:rFonts w:hint="eastAsia"/>
+        </w:rPr>
+      </w:pPr>
+      <w:r>
+        <w:rPr>
+          <w:rFonts w:hint="eastAsia"/>
+        </w:rPr>
+        <w:t>对音乐播放有什么好处？</w:t>
+      </w:r>
+    </w:p>
+    <w:p>
+      <w:pPr>
+        <w:pStyle w:val="a3"/>
+        <w:ind w:left="360" w:firstLineChars="0" w:firstLine="0"/>
+        <w:rPr>
+          <w:rFonts w:hint="eastAsia"/>
+        </w:rPr>
+      </w:pPr>
+      <w:r>
+        <w:rPr>
+          <w:rFonts w:hint="eastAsia"/>
+        </w:rPr>
+        <w:t>均衡器可以随意调节音频中某些频段的提升或衰减，调整音色。</w:t>
+      </w:r>
+    </w:p>
+    <w:p>
+      <w:pPr>
+        <w:pStyle w:val="a3"/>
+        <w:numPr>
+          <w:ilvl w:val="0"/>
+          <w:numId w:val="3"/>
+        </w:numPr>
+        <w:ind w:firstLineChars="0"/>
+        <w:rPr>
+          <w:rFonts w:hint="eastAsia"/>
+        </w:rPr>
+      </w:pPr>
+      <w:r>
+        <w:rPr>
+          <w:rFonts w:hint="eastAsia"/>
+        </w:rPr>
+        <w:t>技术上如何实现？</w:t>
+      </w:r>
+    </w:p>
+    <w:p>
+      <w:pPr>
+        <w:pStyle w:val="a3"/>
+        <w:ind w:left="360" w:firstLineChars="0" w:firstLine="0"/>
+      </w:pPr>
+      <w:r>
+        <w:rPr>
+          <w:rFonts w:hint="eastAsia"/>
+        </w:rPr>
+        <w:t>调用系统的播放器</w:t>
+      </w:r>
+      <w:proofErr w:type="spellStart"/>
+      <w:r>
+        <w:rPr>
+          <w:rFonts w:hint="eastAsia"/>
+        </w:rPr>
+        <w:t>MediaPlayer</w:t>
+      </w:r>
+      <w:proofErr w:type="spellEnd"/>
+      <w:r>
+        <w:rPr>
+          <w:rFonts w:hint="eastAsia"/>
+        </w:rPr>
+        <w:t>、频谱</w:t>
+      </w:r>
+      <w:r>
+        <w:rPr>
+          <w:rFonts w:hint="eastAsia"/>
+        </w:rPr>
+        <w:t>Visualizer</w:t>
+      </w:r>
+      <w:r>
+        <w:rPr>
+          <w:rFonts w:hint="eastAsia"/>
+        </w:rPr>
+        <w:t>、均衡器</w:t>
+      </w:r>
+      <w:r>
+        <w:rPr>
+          <w:rFonts w:hint="eastAsia"/>
+        </w:rPr>
+        <w:t>Equalizer</w:t>
+      </w:r>
+      <w:r>
+        <w:rPr>
+          <w:rFonts w:hint="eastAsia"/>
+        </w:rPr>
+        <w:t>，其中</w:t>
+      </w:r>
+      <w:proofErr w:type="spellStart"/>
+      <w:r>
+        <w:rPr>
+          <w:rFonts w:hint="eastAsia"/>
+        </w:rPr>
+        <w:t>MediaPlayer</w:t>
+      </w:r>
+      <w:proofErr w:type="spellEnd"/>
+      <w:r>
+        <w:rPr>
+          <w:rFonts w:hint="eastAsia"/>
+        </w:rPr>
+        <w:t>用于播放音乐，</w:t>
+      </w:r>
+      <w:r>
+        <w:rPr>
+          <w:rFonts w:hint="eastAsia"/>
+        </w:rPr>
+        <w:t>Visualizer</w:t>
+      </w:r>
+      <w:r>
+        <w:rPr>
+          <w:rFonts w:hint="eastAsia"/>
+        </w:rPr>
+        <w:t>用于绘制波形效果，</w:t>
+      </w:r>
+      <w:r>
+        <w:rPr>
+          <w:rFonts w:hint="eastAsia"/>
+        </w:rPr>
+        <w:t>Equalizer</w:t>
+      </w:r>
+      <w:r>
+        <w:rPr>
+          <w:rFonts w:hint="eastAsia"/>
+        </w:rPr>
+        <w:t>用于设置频率。</w:t>
+      </w:r>
+    </w:p>
+    <w:p>
+      <w:pPr>
+        <w:pStyle w:val="a3"/>
+        <w:ind w:left="360" w:firstLineChars="0" w:firstLine="0"/>
       </w:pPr>
       <w:bookmarkStart w:id="0" w:name="_GoBack"/>
       <w:bookmarkEnd w:id="0"/>
-      <w:proofErr w:type="spellStart"/>
-      <w:r>
-        <w:rPr>
-          <w:rFonts w:hint="eastAsia"/>
-        </w:rPr>
-        <w:lastRenderedPageBreak/>
-        <w:t>MainActivity</w:t>
-      </w:r>
-      <w:proofErr w:type="spellEnd"/>
-      <w:r>
-        <w:rPr>
-          <w:rFonts w:hint="eastAsia"/>
-        </w:rPr>
-        <w:t>里面写了一个广播，动态注册了广播，因为</w:t>
-      </w:r>
-      <w:r>
-        <w:rPr>
-          <w:rFonts w:hint="eastAsia"/>
-        </w:rPr>
-        <w:t>APP</w:t>
-      </w:r>
-      <w:r>
-        <w:rPr>
-          <w:rFonts w:hint="eastAsia"/>
-        </w:rPr>
-        <w:t>启动后</w:t>
-      </w:r>
-      <w:proofErr w:type="spellStart"/>
-      <w:r>
-        <w:rPr>
-          <w:rFonts w:hint="eastAsia"/>
-        </w:rPr>
-        <w:t>MainActivity</w:t>
-      </w:r>
-      <w:proofErr w:type="spellEnd"/>
-      <w:r>
-        <w:rPr>
-          <w:rFonts w:hint="eastAsia"/>
-        </w:rPr>
-        <w:t>此活动不会消除的，</w:t>
-      </w:r>
-    </w:p>
-    <w:p>
-      <w:pPr>
-        <w:pStyle w:val="a3"/>
-        <w:ind w:left="360"/>
-        <w:rPr>
-          <w:rFonts w:hint="eastAsia"/>
-        </w:rPr>
-      </w:pPr>
-      <w:r>
-        <w:rPr>
-          <w:rFonts w:hint="eastAsia"/>
-        </w:rPr>
-        <w:t>然后</w:t>
-      </w:r>
-      <w:r>
-        <w:rPr>
-          <w:rFonts w:hint="eastAsia"/>
-        </w:rPr>
-        <w:t>U</w:t>
-      </w:r>
-      <w:r>
-        <w:rPr>
-          <w:rFonts w:hint="eastAsia"/>
-        </w:rPr>
-        <w:t>盘的插入和拔出都可以在此监测。</w:t>
-      </w:r>
-    </w:p>
-    <w:p>
-      <w:pPr>
-        <w:pStyle w:val="a3"/>
-        <w:ind w:left="360"/>
-      </w:pPr>
-    </w:p>
-    <w:p>
-      <w:pPr>
-        <w:pStyle w:val="a3"/>
-        <w:ind w:left="360"/>
-        <w:rPr>
-          <w:rFonts w:hint="eastAsia"/>
-        </w:rPr>
-      </w:pPr>
-      <w:r>
-        <w:rPr>
-          <w:rFonts w:hint="eastAsia"/>
-        </w:rPr>
-        <w:t>3.</w:t>
-      </w:r>
-      <w:r>
-        <w:rPr>
-          <w:rFonts w:hint="eastAsia"/>
-        </w:rPr>
-        <w:t>我是使用</w:t>
-      </w:r>
-      <w:r>
-        <w:rPr>
-          <w:rFonts w:hint="eastAsia"/>
-        </w:rPr>
-        <w:t>OTG</w:t>
-      </w:r>
-      <w:r>
-        <w:rPr>
-          <w:rFonts w:hint="eastAsia"/>
-        </w:rPr>
-        <w:t>来读取</w:t>
-      </w:r>
-      <w:r>
-        <w:rPr>
-          <w:rFonts w:hint="eastAsia"/>
-        </w:rPr>
-        <w:t>U</w:t>
-      </w:r>
-      <w:r>
-        <w:rPr>
-          <w:rFonts w:hint="eastAsia"/>
-        </w:rPr>
-        <w:t>盘信息，目前可以识别出插入的设备是</w:t>
-      </w:r>
-      <w:r>
-        <w:rPr>
-          <w:rFonts w:hint="eastAsia"/>
-        </w:rPr>
-        <w:t>U</w:t>
-      </w:r>
-      <w:r>
-        <w:rPr>
-          <w:rFonts w:hint="eastAsia"/>
-        </w:rPr>
-        <w:t>盘还是手机还是键盘，鼠标等。</w:t>
-      </w:r>
-    </w:p>
-    <w:p>
-      <w:pPr>
-        <w:pStyle w:val="a3"/>
-        <w:ind w:left="360"/>
-      </w:pPr>
-    </w:p>
-    <w:p>
-      <w:pPr>
-        <w:pStyle w:val="a3"/>
-        <w:ind w:left="360"/>
-        <w:rPr>
-          <w:rFonts w:hint="eastAsia"/>
-        </w:rPr>
-      </w:pPr>
-      <w:r>
-        <w:rPr>
-          <w:rFonts w:hint="eastAsia"/>
-        </w:rPr>
-        <w:t>备注：</w:t>
-      </w:r>
-    </w:p>
-    <w:p>
-      <w:pPr>
-        <w:pStyle w:val="a3"/>
-        <w:ind w:left="360"/>
-        <w:rPr>
-          <w:rFonts w:hint="eastAsia"/>
-        </w:rPr>
-      </w:pPr>
-      <w:r>
-        <w:rPr>
-          <w:rFonts w:hint="eastAsia"/>
-        </w:rPr>
-        <w:t>无法实现的原因：读取</w:t>
-      </w:r>
-      <w:r>
-        <w:rPr>
-          <w:rFonts w:hint="eastAsia"/>
-        </w:rPr>
-        <w:t>U</w:t>
-      </w:r>
-      <w:proofErr w:type="gramStart"/>
-      <w:r>
-        <w:rPr>
-          <w:rFonts w:hint="eastAsia"/>
-        </w:rPr>
-        <w:t>盘信息</w:t>
-      </w:r>
-      <w:proofErr w:type="gramEnd"/>
-      <w:r>
-        <w:rPr>
-          <w:rFonts w:hint="eastAsia"/>
-        </w:rPr>
-        <w:t>时，用</w:t>
-      </w:r>
-      <w:proofErr w:type="spellStart"/>
-      <w:r>
-        <w:rPr>
-          <w:rFonts w:hint="eastAsia"/>
-        </w:rPr>
-        <w:t>endPoint</w:t>
-      </w:r>
-      <w:proofErr w:type="spellEnd"/>
-      <w:r>
-        <w:rPr>
-          <w:rFonts w:hint="eastAsia"/>
-        </w:rPr>
-        <w:t>方法来读取</w:t>
-      </w:r>
-      <w:r>
-        <w:rPr>
-          <w:rFonts w:hint="eastAsia"/>
-        </w:rPr>
-        <w:t>U</w:t>
-      </w:r>
-      <w:r>
-        <w:rPr>
-          <w:rFonts w:hint="eastAsia"/>
-        </w:rPr>
-        <w:t>盘信息，然后此方法有个开源库</w:t>
-      </w:r>
-      <w:r>
-        <w:rPr>
-          <w:rFonts w:hint="eastAsia"/>
-        </w:rPr>
-        <w:t>'com.github.mjdev:libaums:0.5.5'</w:t>
-      </w:r>
-      <w:r>
-        <w:rPr>
-          <w:rFonts w:hint="eastAsia"/>
-        </w:rPr>
-        <w:t>然后使用里面的方法，可是确报出不支持</w:t>
-      </w:r>
-      <w:proofErr w:type="spellStart"/>
-      <w:r>
-        <w:rPr>
-          <w:rFonts w:hint="eastAsia"/>
-        </w:rPr>
-        <w:t>fs</w:t>
-      </w:r>
-      <w:proofErr w:type="spellEnd"/>
-      <w:r>
-        <w:rPr>
-          <w:rFonts w:hint="eastAsia"/>
-        </w:rPr>
-        <w:t>(</w:t>
-      </w:r>
-      <w:r>
-        <w:rPr>
-          <w:rFonts w:hint="eastAsia"/>
-        </w:rPr>
-        <w:t>闪存</w:t>
-      </w:r>
-      <w:r>
-        <w:rPr>
-          <w:rFonts w:hint="eastAsia"/>
-        </w:rPr>
-        <w:t>)</w:t>
-      </w:r>
-      <w:r>
-        <w:rPr>
-          <w:rFonts w:hint="eastAsia"/>
-        </w:rPr>
-        <w:t>错误</w:t>
-      </w:r>
-      <w:r>
-        <w:rPr>
-          <w:rFonts w:hint="eastAsia"/>
-        </w:rPr>
-        <w:t>,</w:t>
-      </w:r>
-    </w:p>
-    <w:p>
-      <w:pPr>
-        <w:pStyle w:val="a3"/>
-        <w:ind w:left="360" w:firstLineChars="0" w:firstLine="0"/>
-      </w:pPr>
-      <w:r>
-        <w:rPr>
-          <w:rFonts w:hint="eastAsia"/>
-        </w:rPr>
-        <w:t>用了其他的方法</w:t>
-      </w:r>
-      <w:proofErr w:type="gramStart"/>
-      <w:r>
-        <w:rPr>
-          <w:rFonts w:hint="eastAsia"/>
-        </w:rPr>
-        <w:t>确只能</w:t>
-      </w:r>
-      <w:proofErr w:type="gramEnd"/>
-      <w:r>
-        <w:rPr>
-          <w:rFonts w:hint="eastAsia"/>
-        </w:rPr>
-        <w:t>获取到</w:t>
-      </w:r>
-      <w:proofErr w:type="spellStart"/>
-      <w:r>
-        <w:rPr>
-          <w:rFonts w:hint="eastAsia"/>
-        </w:rPr>
-        <w:t>sd</w:t>
-      </w:r>
-      <w:proofErr w:type="spellEnd"/>
-      <w:r>
-        <w:rPr>
-          <w:rFonts w:hint="eastAsia"/>
-        </w:rPr>
-        <w:t>卡路径，所以我认为只要实现</w:t>
-      </w:r>
-      <w:proofErr w:type="spellStart"/>
-      <w:r>
-        <w:rPr>
-          <w:rFonts w:hint="eastAsia"/>
-        </w:rPr>
-        <w:t>endPoint</w:t>
-      </w:r>
-      <w:proofErr w:type="spellEnd"/>
-      <w:r>
-        <w:rPr>
-          <w:rFonts w:hint="eastAsia"/>
-        </w:rPr>
-        <w:t>读取</w:t>
-      </w:r>
-      <w:r>
-        <w:rPr>
-          <w:rFonts w:hint="eastAsia"/>
-        </w:rPr>
-        <w:t>U</w:t>
-      </w:r>
-      <w:proofErr w:type="gramStart"/>
-      <w:r>
-        <w:rPr>
-          <w:rFonts w:hint="eastAsia"/>
-        </w:rPr>
-        <w:t>盘信息</w:t>
-      </w:r>
-      <w:proofErr w:type="gramEnd"/>
-      <w:r>
-        <w:rPr>
-          <w:rFonts w:hint="eastAsia"/>
-        </w:rPr>
-        <w:t>的方法就可以实现了。</w:t>
-      </w:r>
-    </w:p>
-    <w:p>
-      <w:pPr>
-        <w:pStyle w:val="a3"/>
-        <w:ind w:left="360" w:firstLineChars="0" w:firstLine="0"/>
-      </w:pPr>
-    </w:p>
-    <w:p>
-      <w:pPr>
-        <w:pStyle w:val="a3"/>
-        <w:ind w:left="360" w:firstLineChars="0" w:firstLine="0"/>
-      </w:pPr>
     </w:p>
     <w:sectPr>
       <w:pgSz w:w="11906" w:h="16838"/>
@@ -1798,14 +2144,52 @@
 </w:document>
 </file>
 
+<file path=word/endnotes.xml><?xml version="1.0" encoding="utf-8"?>
+<w:endnotes xmlns:wpc="http://schemas.microsoft.com/office/word/2010/wordprocessingCanvas" xmlns:mc="http://schemas.openxmlformats.org/markup-compatibility/2006" xmlns:o="urn:schemas-microsoft-com:office:office" xmlns:r="http://schemas.openxmlformats.org/officeDocument/2006/relationships" xmlns:m="http://schemas.openxmlformats.org/officeDocument/2006/math" xmlns:v="urn:schemas-microsoft-com:vml" xmlns:wp14="http://schemas.microsoft.com/office/word/2010/wordprocessingDrawing" xmlns:wp="http://schemas.openxmlformats.org/drawingml/2006/wordprocessingDrawing" xmlns:w10="urn:schemas-microsoft-com:office:word" xmlns:w="http://schemas.openxmlformats.org/wordprocessingml/2006/main" xmlns:w14="http://schemas.microsoft.com/office/word/2010/wordml" xmlns:wpg="http://schemas.microsoft.com/office/word/2010/wordprocessingGroup" xmlns:wpi="http://schemas.microsoft.com/office/word/2010/wordprocessingInk" xmlns:wne="http://schemas.microsoft.com/office/word/2006/wordml" xmlns:wps="http://schemas.microsoft.com/office/word/2010/wordprocessingShape" mc:Ignorable="w14 wp14">
+  <w:endnote w:type="separator" w:id="-1">
+    <w:p>
+      <w:r>
+        <w:separator/>
+      </w:r>
+    </w:p>
+  </w:endnote>
+  <w:endnote w:type="continuationSeparator" w:id="0">
+    <w:p>
+      <w:r>
+        <w:continuationSeparator/>
+      </w:r>
+    </w:p>
+  </w:endnote>
+</w:endnotes>
+</file>
+
+<file path=word/footnotes.xml><?xml version="1.0" encoding="utf-8"?>
+<w:footnotes xmlns:wpc="http://schemas.microsoft.com/office/word/2010/wordprocessingCanvas" xmlns:mc="http://schemas.openxmlformats.org/markup-compatibility/2006" xmlns:o="urn:schemas-microsoft-com:office:office" xmlns:r="http://schemas.openxmlformats.org/officeDocument/2006/relationships" xmlns:m="http://schemas.openxmlformats.org/officeDocument/2006/math" xmlns:v="urn:schemas-microsoft-com:vml" xmlns:wp14="http://schemas.microsoft.com/office/word/2010/wordprocessingDrawing" xmlns:wp="http://schemas.openxmlformats.org/drawingml/2006/wordprocessingDrawing" xmlns:w10="urn:schemas-microsoft-com:office:word" xmlns:w="http://schemas.openxmlformats.org/wordprocessingml/2006/main" xmlns:w14="http://schemas.microsoft.com/office/word/2010/wordml" xmlns:wpg="http://schemas.microsoft.com/office/word/2010/wordprocessingGroup" xmlns:wpi="http://schemas.microsoft.com/office/word/2010/wordprocessingInk" xmlns:wne="http://schemas.microsoft.com/office/word/2006/wordml" xmlns:wps="http://schemas.microsoft.com/office/word/2010/wordprocessingShape" mc:Ignorable="w14 wp14">
+  <w:footnote w:type="separator" w:id="-1">
+    <w:p>
+      <w:r>
+        <w:separator/>
+      </w:r>
+    </w:p>
+  </w:footnote>
+  <w:footnote w:type="continuationSeparator" w:id="0">
+    <w:p>
+      <w:r>
+        <w:continuationSeparator/>
+      </w:r>
+    </w:p>
+  </w:footnote>
+</w:footnotes>
+</file>
+
 <file path=word/numbering.xml><?xml version="1.0" encoding="utf-8"?>
 <w:numbering xmlns:wpc="http://schemas.microsoft.com/office/word/2010/wordprocessingCanvas" xmlns:mc="http://schemas.openxmlformats.org/markup-compatibility/2006" xmlns:o="urn:schemas-microsoft-com:office:office" xmlns:r="http://schemas.openxmlformats.org/officeDocument/2006/relationships" xmlns:m="http://schemas.openxmlformats.org/officeDocument/2006/math" xmlns:v="urn:schemas-microsoft-com:vml" xmlns:wp14="http://schemas.microsoft.com/office/word/2010/wordprocessingDrawing" xmlns:wp="http://schemas.openxmlformats.org/drawingml/2006/wordprocessingDrawing" xmlns:w10="urn:schemas-microsoft-com:office:word" xmlns:w="http://schemas.openxmlformats.org/wordprocessingml/2006/main" xmlns:w14="http://schemas.microsoft.com/office/word/2010/wordml" xmlns:wpg="http://schemas.microsoft.com/office/word/2010/wordprocessingGroup" xmlns:wpi="http://schemas.microsoft.com/office/word/2010/wordprocessingInk" xmlns:wne="http://schemas.microsoft.com/office/word/2006/wordml" xmlns:wps="http://schemas.microsoft.com/office/word/2010/wordprocessingShape" mc:Ignorable="w14 wp14">
   <w:abstractNum w:abstractNumId="0">
-    <w:nsid w:val="381A7DC1"/>
+    <w:nsid w:val="30282A91"/>
     <w:multiLevelType w:val="hybridMultilevel"/>
-    <w:tmpl w:val="1108A06C"/>
-    <w:lvl w:ilvl="0" w:tplc="9B603588">
-      <w:start w:val="1"/>
+    <w:tmpl w:val="4A946FE6"/>
+    <w:lvl w:ilvl="0" w:tplc="FB14E120">
+      <w:start w:val="3"/>
       <w:numFmt w:val="decimal"/>
       <w:lvlText w:val="%1、"/>
       <w:lvlJc w:val="left"/>
@@ -1889,7 +2273,191 @@
       </w:pPr>
     </w:lvl>
   </w:abstractNum>
+  <w:abstractNum w:abstractNumId="1">
+    <w:nsid w:val="381A7DC1"/>
+    <w:multiLevelType w:val="hybridMultilevel"/>
+    <w:tmpl w:val="1108A06C"/>
+    <w:lvl w:ilvl="0" w:tplc="9B603588">
+      <w:start w:val="1"/>
+      <w:numFmt w:val="decimal"/>
+      <w:lvlText w:val="%1、"/>
+      <w:lvlJc w:val="left"/>
+      <w:pPr>
+        <w:ind w:left="360" w:hanging="360"/>
+      </w:pPr>
+      <w:rPr>
+        <w:rFonts w:hint="default"/>
+      </w:rPr>
+    </w:lvl>
+    <w:lvl w:ilvl="1" w:tplc="04090019" w:tentative="1">
+      <w:start w:val="1"/>
+      <w:numFmt w:val="lowerLetter"/>
+      <w:lvlText w:val="%2)"/>
+      <w:lvlJc w:val="left"/>
+      <w:pPr>
+        <w:ind w:left="840" w:hanging="420"/>
+      </w:pPr>
+    </w:lvl>
+    <w:lvl w:ilvl="2" w:tplc="0409001B" w:tentative="1">
+      <w:start w:val="1"/>
+      <w:numFmt w:val="lowerRoman"/>
+      <w:lvlText w:val="%3."/>
+      <w:lvlJc w:val="right"/>
+      <w:pPr>
+        <w:ind w:left="1260" w:hanging="420"/>
+      </w:pPr>
+    </w:lvl>
+    <w:lvl w:ilvl="3" w:tplc="0409000F" w:tentative="1">
+      <w:start w:val="1"/>
+      <w:numFmt w:val="decimal"/>
+      <w:lvlText w:val="%4."/>
+      <w:lvlJc w:val="left"/>
+      <w:pPr>
+        <w:ind w:left="1680" w:hanging="420"/>
+      </w:pPr>
+    </w:lvl>
+    <w:lvl w:ilvl="4" w:tplc="04090019" w:tentative="1">
+      <w:start w:val="1"/>
+      <w:numFmt w:val="lowerLetter"/>
+      <w:lvlText w:val="%5)"/>
+      <w:lvlJc w:val="left"/>
+      <w:pPr>
+        <w:ind w:left="2100" w:hanging="420"/>
+      </w:pPr>
+    </w:lvl>
+    <w:lvl w:ilvl="5" w:tplc="0409001B" w:tentative="1">
+      <w:start w:val="1"/>
+      <w:numFmt w:val="lowerRoman"/>
+      <w:lvlText w:val="%6."/>
+      <w:lvlJc w:val="right"/>
+      <w:pPr>
+        <w:ind w:left="2520" w:hanging="420"/>
+      </w:pPr>
+    </w:lvl>
+    <w:lvl w:ilvl="6" w:tplc="0409000F" w:tentative="1">
+      <w:start w:val="1"/>
+      <w:numFmt w:val="decimal"/>
+      <w:lvlText w:val="%7."/>
+      <w:lvlJc w:val="left"/>
+      <w:pPr>
+        <w:ind w:left="2940" w:hanging="420"/>
+      </w:pPr>
+    </w:lvl>
+    <w:lvl w:ilvl="7" w:tplc="04090019" w:tentative="1">
+      <w:start w:val="1"/>
+      <w:numFmt w:val="lowerLetter"/>
+      <w:lvlText w:val="%8)"/>
+      <w:lvlJc w:val="left"/>
+      <w:pPr>
+        <w:ind w:left="3360" w:hanging="420"/>
+      </w:pPr>
+    </w:lvl>
+    <w:lvl w:ilvl="8" w:tplc="0409001B" w:tentative="1">
+      <w:start w:val="1"/>
+      <w:numFmt w:val="lowerRoman"/>
+      <w:lvlText w:val="%9."/>
+      <w:lvlJc w:val="right"/>
+      <w:pPr>
+        <w:ind w:left="3780" w:hanging="420"/>
+      </w:pPr>
+    </w:lvl>
+  </w:abstractNum>
+  <w:abstractNum w:abstractNumId="2">
+    <w:nsid w:val="698314E4"/>
+    <w:multiLevelType w:val="hybridMultilevel"/>
+    <w:tmpl w:val="4FE0A6B4"/>
+    <w:lvl w:ilvl="0" w:tplc="92540CE0">
+      <w:start w:val="1"/>
+      <w:numFmt w:val="decimal"/>
+      <w:lvlText w:val="%1、"/>
+      <w:lvlJc w:val="left"/>
+      <w:pPr>
+        <w:ind w:left="360" w:hanging="360"/>
+      </w:pPr>
+      <w:rPr>
+        <w:rFonts w:hint="default"/>
+      </w:rPr>
+    </w:lvl>
+    <w:lvl w:ilvl="1" w:tplc="04090019" w:tentative="1">
+      <w:start w:val="1"/>
+      <w:numFmt w:val="lowerLetter"/>
+      <w:lvlText w:val="%2)"/>
+      <w:lvlJc w:val="left"/>
+      <w:pPr>
+        <w:ind w:left="840" w:hanging="420"/>
+      </w:pPr>
+    </w:lvl>
+    <w:lvl w:ilvl="2" w:tplc="0409001B" w:tentative="1">
+      <w:start w:val="1"/>
+      <w:numFmt w:val="lowerRoman"/>
+      <w:lvlText w:val="%3."/>
+      <w:lvlJc w:val="right"/>
+      <w:pPr>
+        <w:ind w:left="1260" w:hanging="420"/>
+      </w:pPr>
+    </w:lvl>
+    <w:lvl w:ilvl="3" w:tplc="0409000F" w:tentative="1">
+      <w:start w:val="1"/>
+      <w:numFmt w:val="decimal"/>
+      <w:lvlText w:val="%4."/>
+      <w:lvlJc w:val="left"/>
+      <w:pPr>
+        <w:ind w:left="1680" w:hanging="420"/>
+      </w:pPr>
+    </w:lvl>
+    <w:lvl w:ilvl="4" w:tplc="04090019" w:tentative="1">
+      <w:start w:val="1"/>
+      <w:numFmt w:val="lowerLetter"/>
+      <w:lvlText w:val="%5)"/>
+      <w:lvlJc w:val="left"/>
+      <w:pPr>
+        <w:ind w:left="2100" w:hanging="420"/>
+      </w:pPr>
+    </w:lvl>
+    <w:lvl w:ilvl="5" w:tplc="0409001B" w:tentative="1">
+      <w:start w:val="1"/>
+      <w:numFmt w:val="lowerRoman"/>
+      <w:lvlText w:val="%6."/>
+      <w:lvlJc w:val="right"/>
+      <w:pPr>
+        <w:ind w:left="2520" w:hanging="420"/>
+      </w:pPr>
+    </w:lvl>
+    <w:lvl w:ilvl="6" w:tplc="0409000F" w:tentative="1">
+      <w:start w:val="1"/>
+      <w:numFmt w:val="decimal"/>
+      <w:lvlText w:val="%7."/>
+      <w:lvlJc w:val="left"/>
+      <w:pPr>
+        <w:ind w:left="2940" w:hanging="420"/>
+      </w:pPr>
+    </w:lvl>
+    <w:lvl w:ilvl="7" w:tplc="04090019" w:tentative="1">
+      <w:start w:val="1"/>
+      <w:numFmt w:val="lowerLetter"/>
+      <w:lvlText w:val="%8)"/>
+      <w:lvlJc w:val="left"/>
+      <w:pPr>
+        <w:ind w:left="3360" w:hanging="420"/>
+      </w:pPr>
+    </w:lvl>
+    <w:lvl w:ilvl="8" w:tplc="0409001B" w:tentative="1">
+      <w:start w:val="1"/>
+      <w:numFmt w:val="lowerRoman"/>
+      <w:lvlText w:val="%9."/>
+      <w:lvlJc w:val="right"/>
+      <w:pPr>
+        <w:ind w:left="3780" w:hanging="420"/>
+      </w:pPr>
+    </w:lvl>
+  </w:abstractNum>
   <w:num w:numId="1">
+    <w:abstractNumId w:val="1"/>
+  </w:num>
+  <w:num w:numId="2">
+    <w:abstractNumId w:val="2"/>
+  </w:num>
+  <w:num w:numId="3">
     <w:abstractNumId w:val="0"/>
   </w:num>
 </w:numbering>
@@ -2093,6 +2661,71 @@
       <w:ind w:firstLineChars="200" w:firstLine="420"/>
     </w:pPr>
   </w:style>
+  <w:style w:type="paragraph" w:styleId="a4">
+    <w:name w:val="header"/>
+    <w:basedOn w:val="a"/>
+    <w:link w:val="Char"/>
+    <w:uiPriority w:val="99"/>
+    <w:unhideWhenUsed/>
+    <w:rsid w:val="00286570"/>
+    <w:pPr>
+      <w:pBdr>
+        <w:bottom w:val="single" w:sz="6" w:space="1" w:color="auto"/>
+      </w:pBdr>
+      <w:tabs>
+        <w:tab w:val="center" w:pos="4153"/>
+        <w:tab w:val="right" w:pos="8306"/>
+      </w:tabs>
+      <w:snapToGrid w:val="0"/>
+      <w:jc w:val="center"/>
+    </w:pPr>
+    <w:rPr>
+      <w:sz w:val="18"/>
+      <w:szCs w:val="18"/>
+    </w:rPr>
+  </w:style>
+  <w:style w:type="character" w:customStyle="1" w:styleId="Char">
+    <w:name w:val="页眉 Char"/>
+    <w:basedOn w:val="a0"/>
+    <w:link w:val="a4"/>
+    <w:uiPriority w:val="99"/>
+    <w:rsid w:val="00286570"/>
+    <w:rPr>
+      <w:sz w:val="18"/>
+      <w:szCs w:val="18"/>
+    </w:rPr>
+  </w:style>
+  <w:style w:type="paragraph" w:styleId="a5">
+    <w:name w:val="footer"/>
+    <w:basedOn w:val="a"/>
+    <w:link w:val="Char0"/>
+    <w:uiPriority w:val="99"/>
+    <w:unhideWhenUsed/>
+    <w:rsid w:val="00286570"/>
+    <w:pPr>
+      <w:tabs>
+        <w:tab w:val="center" w:pos="4153"/>
+        <w:tab w:val="right" w:pos="8306"/>
+      </w:tabs>
+      <w:snapToGrid w:val="0"/>
+      <w:jc w:val="left"/>
+    </w:pPr>
+    <w:rPr>
+      <w:sz w:val="18"/>
+      <w:szCs w:val="18"/>
+    </w:rPr>
+  </w:style>
+  <w:style w:type="character" w:customStyle="1" w:styleId="Char0">
+    <w:name w:val="页脚 Char"/>
+    <w:basedOn w:val="a0"/>
+    <w:link w:val="a5"/>
+    <w:uiPriority w:val="99"/>
+    <w:rsid w:val="00286570"/>
+    <w:rPr>
+      <w:sz w:val="18"/>
+      <w:szCs w:val="18"/>
+    </w:rPr>
+  </w:style>
 </w:styles>
 </file>
 
@@ -2293,6 +2926,71 @@
     <w:pPr>
       <w:ind w:firstLineChars="200" w:firstLine="420"/>
     </w:pPr>
+  </w:style>
+  <w:style w:type="paragraph" w:styleId="a4">
+    <w:name w:val="header"/>
+    <w:basedOn w:val="a"/>
+    <w:link w:val="Char"/>
+    <w:uiPriority w:val="99"/>
+    <w:unhideWhenUsed/>
+    <w:rsid w:val="00286570"/>
+    <w:pPr>
+      <w:pBdr>
+        <w:bottom w:val="single" w:sz="6" w:space="1" w:color="auto"/>
+      </w:pBdr>
+      <w:tabs>
+        <w:tab w:val="center" w:pos="4153"/>
+        <w:tab w:val="right" w:pos="8306"/>
+      </w:tabs>
+      <w:snapToGrid w:val="0"/>
+      <w:jc w:val="center"/>
+    </w:pPr>
+    <w:rPr>
+      <w:sz w:val="18"/>
+      <w:szCs w:val="18"/>
+    </w:rPr>
+  </w:style>
+  <w:style w:type="character" w:customStyle="1" w:styleId="Char">
+    <w:name w:val="页眉 Char"/>
+    <w:basedOn w:val="a0"/>
+    <w:link w:val="a4"/>
+    <w:uiPriority w:val="99"/>
+    <w:rsid w:val="00286570"/>
+    <w:rPr>
+      <w:sz w:val="18"/>
+      <w:szCs w:val="18"/>
+    </w:rPr>
+  </w:style>
+  <w:style w:type="paragraph" w:styleId="a5">
+    <w:name w:val="footer"/>
+    <w:basedOn w:val="a"/>
+    <w:link w:val="Char0"/>
+    <w:uiPriority w:val="99"/>
+    <w:unhideWhenUsed/>
+    <w:rsid w:val="00286570"/>
+    <w:pPr>
+      <w:tabs>
+        <w:tab w:val="center" w:pos="4153"/>
+        <w:tab w:val="right" w:pos="8306"/>
+      </w:tabs>
+      <w:snapToGrid w:val="0"/>
+      <w:jc w:val="left"/>
+    </w:pPr>
+    <w:rPr>
+      <w:sz w:val="18"/>
+      <w:szCs w:val="18"/>
+    </w:rPr>
+  </w:style>
+  <w:style w:type="character" w:customStyle="1" w:styleId="Char0">
+    <w:name w:val="页脚 Char"/>
+    <w:basedOn w:val="a0"/>
+    <w:link w:val="a5"/>
+    <w:uiPriority w:val="99"/>
+    <w:rsid w:val="00286570"/>
+    <w:rPr>
+      <w:sz w:val="18"/>
+      <w:szCs w:val="18"/>
+    </w:rPr>
   </w:style>
 </w:styles>
 </file>

</xml_diff>

<commit_message>
EQ evaluation for second time
</commit_message>
<xml_diff>
--- a/Music/Description.docx
+++ b/Music/Description.docx
@@ -1604,270 +1604,180 @@
       <w:pPr>
         <w:pStyle w:val="a3"/>
         <w:ind w:left="360" w:firstLineChars="0" w:firstLine="0"/>
-        <w:rPr>
-          <w:rFonts w:hint="eastAsia"/>
-        </w:rPr>
-      </w:pPr>
-    </w:p>
-    <w:p>
-      <w:pPr>
-        <w:pStyle w:val="a3"/>
-        <w:ind w:left="360" w:firstLineChars="0" w:firstLine="0"/>
-        <w:rPr>
-          <w:rFonts w:hint="eastAsia"/>
-        </w:rPr>
-      </w:pPr>
-    </w:p>
-    <w:p>
-      <w:pPr>
-        <w:pStyle w:val="a3"/>
-        <w:ind w:left="360" w:firstLineChars="0" w:firstLine="0"/>
-        <w:rPr>
-          <w:rFonts w:hint="eastAsia"/>
-        </w:rPr>
-      </w:pPr>
-    </w:p>
-    <w:p>
-      <w:pPr>
-        <w:pStyle w:val="a3"/>
-        <w:ind w:left="360" w:firstLineChars="0" w:firstLine="0"/>
-        <w:rPr>
-          <w:rFonts w:hint="eastAsia"/>
-        </w:rPr>
-      </w:pPr>
-    </w:p>
-    <w:p>
-      <w:pPr>
-        <w:pStyle w:val="a3"/>
-        <w:ind w:left="360" w:firstLineChars="0" w:firstLine="0"/>
-        <w:rPr>
-          <w:rFonts w:hint="eastAsia"/>
-        </w:rPr>
-      </w:pPr>
-    </w:p>
-    <w:p>
-      <w:pPr>
-        <w:pStyle w:val="a3"/>
-        <w:ind w:left="360" w:firstLineChars="0" w:firstLine="0"/>
-        <w:rPr>
-          <w:rFonts w:hint="eastAsia"/>
-        </w:rPr>
-      </w:pPr>
-    </w:p>
-    <w:p>
-      <w:pPr>
-        <w:pStyle w:val="a3"/>
-        <w:ind w:left="360" w:firstLineChars="0" w:firstLine="0"/>
-        <w:rPr>
-          <w:rFonts w:hint="eastAsia"/>
-        </w:rPr>
-      </w:pPr>
-    </w:p>
-    <w:p>
-      <w:pPr>
-        <w:pStyle w:val="a3"/>
-        <w:ind w:left="360" w:firstLineChars="0" w:firstLine="0"/>
-        <w:rPr>
-          <w:rFonts w:hint="eastAsia"/>
-        </w:rPr>
-      </w:pPr>
-    </w:p>
-    <w:p>
-      <w:pPr>
-        <w:pStyle w:val="a3"/>
-        <w:ind w:left="360" w:firstLineChars="0" w:firstLine="0"/>
-        <w:rPr>
-          <w:rFonts w:hint="eastAsia"/>
-        </w:rPr>
-      </w:pPr>
-    </w:p>
-    <w:p>
-      <w:pPr>
-        <w:pStyle w:val="a3"/>
-        <w:ind w:left="360" w:firstLineChars="0" w:firstLine="0"/>
-        <w:rPr>
-          <w:rFonts w:hint="eastAsia"/>
-        </w:rPr>
-      </w:pPr>
-    </w:p>
-    <w:p>
-      <w:pPr>
-        <w:pStyle w:val="a3"/>
-        <w:ind w:left="360" w:firstLineChars="0" w:firstLine="0"/>
-        <w:rPr>
-          <w:rFonts w:hint="eastAsia"/>
-        </w:rPr>
-      </w:pPr>
-    </w:p>
-    <w:p>
-      <w:pPr>
-        <w:pStyle w:val="a3"/>
-        <w:ind w:left="360" w:firstLineChars="0" w:firstLine="0"/>
-        <w:rPr>
-          <w:rFonts w:hint="eastAsia"/>
-        </w:rPr>
-      </w:pPr>
-    </w:p>
-    <w:p>
-      <w:pPr>
-        <w:pStyle w:val="a3"/>
-        <w:ind w:left="360" w:firstLineChars="0" w:firstLine="0"/>
-        <w:rPr>
-          <w:rFonts w:hint="eastAsia"/>
-        </w:rPr>
-      </w:pPr>
-    </w:p>
-    <w:p>
-      <w:pPr>
-        <w:pStyle w:val="a3"/>
-        <w:ind w:left="360" w:firstLineChars="0" w:firstLine="0"/>
-        <w:rPr>
-          <w:rFonts w:hint="eastAsia"/>
-        </w:rPr>
-      </w:pPr>
-    </w:p>
-    <w:p>
-      <w:pPr>
-        <w:pStyle w:val="a3"/>
-        <w:ind w:left="360" w:firstLineChars="0" w:firstLine="0"/>
-        <w:rPr>
-          <w:rFonts w:hint="eastAsia"/>
-        </w:rPr>
-      </w:pPr>
-    </w:p>
-    <w:p>
-      <w:pPr>
-        <w:pStyle w:val="a3"/>
-        <w:ind w:left="360" w:firstLineChars="0" w:firstLine="0"/>
-        <w:rPr>
-          <w:rFonts w:hint="eastAsia"/>
-        </w:rPr>
-      </w:pPr>
-    </w:p>
-    <w:p>
-      <w:pPr>
-        <w:pStyle w:val="a3"/>
-        <w:ind w:left="360" w:firstLineChars="0" w:firstLine="0"/>
-        <w:rPr>
-          <w:rFonts w:hint="eastAsia"/>
-        </w:rPr>
-      </w:pPr>
-    </w:p>
-    <w:p>
-      <w:pPr>
-        <w:pStyle w:val="a3"/>
-        <w:ind w:left="360" w:firstLineChars="0" w:firstLine="0"/>
-        <w:rPr>
-          <w:rFonts w:hint="eastAsia"/>
-        </w:rPr>
-      </w:pPr>
-    </w:p>
-    <w:p>
-      <w:pPr>
-        <w:pStyle w:val="a3"/>
-        <w:ind w:left="360" w:firstLineChars="0" w:firstLine="0"/>
-        <w:rPr>
-          <w:rFonts w:hint="eastAsia"/>
-        </w:rPr>
-      </w:pPr>
-    </w:p>
-    <w:p>
-      <w:pPr>
-        <w:pStyle w:val="a3"/>
-        <w:ind w:left="360" w:firstLineChars="0" w:firstLine="0"/>
-        <w:rPr>
-          <w:rFonts w:hint="eastAsia"/>
-        </w:rPr>
-      </w:pPr>
-    </w:p>
-    <w:p>
-      <w:pPr>
-        <w:pStyle w:val="a3"/>
-        <w:ind w:left="360" w:firstLineChars="0" w:firstLine="0"/>
-        <w:rPr>
-          <w:rFonts w:hint="eastAsia"/>
-        </w:rPr>
-      </w:pPr>
-    </w:p>
-    <w:p>
-      <w:pPr>
-        <w:pStyle w:val="a3"/>
-        <w:ind w:left="360" w:firstLineChars="0" w:firstLine="0"/>
-        <w:rPr>
-          <w:rFonts w:hint="eastAsia"/>
-        </w:rPr>
-      </w:pPr>
-    </w:p>
-    <w:p>
-      <w:pPr>
-        <w:pStyle w:val="a3"/>
-        <w:ind w:left="360" w:firstLineChars="0" w:firstLine="0"/>
-        <w:rPr>
-          <w:rFonts w:hint="eastAsia"/>
-        </w:rPr>
-      </w:pPr>
-    </w:p>
-    <w:p>
-      <w:pPr>
-        <w:pStyle w:val="a3"/>
-        <w:ind w:left="360" w:firstLineChars="0" w:firstLine="0"/>
-        <w:rPr>
-          <w:rFonts w:hint="eastAsia"/>
-        </w:rPr>
-      </w:pPr>
-    </w:p>
-    <w:p>
-      <w:pPr>
-        <w:pStyle w:val="a3"/>
-        <w:ind w:left="360" w:firstLineChars="0" w:firstLine="0"/>
-        <w:rPr>
-          <w:rFonts w:hint="eastAsia"/>
-        </w:rPr>
-      </w:pPr>
-    </w:p>
-    <w:p>
-      <w:pPr>
-        <w:pStyle w:val="a3"/>
-        <w:ind w:left="360" w:firstLineChars="0" w:firstLine="0"/>
-        <w:rPr>
-          <w:rFonts w:hint="eastAsia"/>
-        </w:rPr>
-      </w:pPr>
-    </w:p>
-    <w:p>
-      <w:pPr>
-        <w:pStyle w:val="a3"/>
-        <w:ind w:left="360" w:firstLineChars="0" w:firstLine="0"/>
-        <w:rPr>
-          <w:rFonts w:hint="eastAsia"/>
-        </w:rPr>
-      </w:pPr>
-    </w:p>
-    <w:p>
-      <w:pPr>
-        <w:pStyle w:val="a3"/>
-        <w:ind w:left="360" w:firstLineChars="0" w:firstLine="0"/>
-        <w:rPr>
-          <w:rFonts w:hint="eastAsia"/>
-        </w:rPr>
-      </w:pPr>
-    </w:p>
-    <w:p>
-      <w:pPr>
-        <w:pStyle w:val="a3"/>
-        <w:ind w:left="360" w:firstLineChars="0" w:firstLine="0"/>
-        <w:rPr>
-          <w:rFonts w:hint="eastAsia"/>
-        </w:rPr>
-      </w:pPr>
-    </w:p>
-    <w:p>
-      <w:pPr>
-        <w:pStyle w:val="a3"/>
-        <w:ind w:left="360" w:firstLineChars="0" w:firstLine="0"/>
-        <w:rPr>
-          <w:rFonts w:hint="eastAsia"/>
-        </w:rPr>
+      </w:pPr>
+    </w:p>
+    <w:p>
+      <w:pPr>
+        <w:pStyle w:val="a3"/>
+        <w:ind w:left="360" w:firstLineChars="0" w:firstLine="0"/>
+      </w:pPr>
+    </w:p>
+    <w:p>
+      <w:pPr>
+        <w:pStyle w:val="a3"/>
+        <w:ind w:left="360" w:firstLineChars="0" w:firstLine="0"/>
+      </w:pPr>
+    </w:p>
+    <w:p>
+      <w:pPr>
+        <w:pStyle w:val="a3"/>
+        <w:ind w:left="360" w:firstLineChars="0" w:firstLine="0"/>
+      </w:pPr>
+    </w:p>
+    <w:p>
+      <w:pPr>
+        <w:pStyle w:val="a3"/>
+        <w:ind w:left="360" w:firstLineChars="0" w:firstLine="0"/>
+      </w:pPr>
+    </w:p>
+    <w:p>
+      <w:pPr>
+        <w:pStyle w:val="a3"/>
+        <w:ind w:left="360" w:firstLineChars="0" w:firstLine="0"/>
+      </w:pPr>
+    </w:p>
+    <w:p>
+      <w:pPr>
+        <w:pStyle w:val="a3"/>
+        <w:ind w:left="360" w:firstLineChars="0" w:firstLine="0"/>
+      </w:pPr>
+    </w:p>
+    <w:p>
+      <w:pPr>
+        <w:pStyle w:val="a3"/>
+        <w:ind w:left="360" w:firstLineChars="0" w:firstLine="0"/>
+      </w:pPr>
+    </w:p>
+    <w:p>
+      <w:pPr>
+        <w:pStyle w:val="a3"/>
+        <w:ind w:left="360" w:firstLineChars="0" w:firstLine="0"/>
+      </w:pPr>
+    </w:p>
+    <w:p>
+      <w:pPr>
+        <w:pStyle w:val="a3"/>
+        <w:ind w:left="360" w:firstLineChars="0" w:firstLine="0"/>
+      </w:pPr>
+    </w:p>
+    <w:p>
+      <w:pPr>
+        <w:pStyle w:val="a3"/>
+        <w:ind w:left="360" w:firstLineChars="0" w:firstLine="0"/>
+      </w:pPr>
+    </w:p>
+    <w:p>
+      <w:pPr>
+        <w:pStyle w:val="a3"/>
+        <w:ind w:left="360" w:firstLineChars="0" w:firstLine="0"/>
+      </w:pPr>
+    </w:p>
+    <w:p>
+      <w:pPr>
+        <w:pStyle w:val="a3"/>
+        <w:ind w:left="360" w:firstLineChars="0" w:firstLine="0"/>
+      </w:pPr>
+    </w:p>
+    <w:p>
+      <w:pPr>
+        <w:pStyle w:val="a3"/>
+        <w:ind w:left="360" w:firstLineChars="0" w:firstLine="0"/>
+      </w:pPr>
+    </w:p>
+    <w:p>
+      <w:pPr>
+        <w:pStyle w:val="a3"/>
+        <w:ind w:left="360" w:firstLineChars="0" w:firstLine="0"/>
+      </w:pPr>
+    </w:p>
+    <w:p>
+      <w:pPr>
+        <w:pStyle w:val="a3"/>
+        <w:ind w:left="360" w:firstLineChars="0" w:firstLine="0"/>
+      </w:pPr>
+    </w:p>
+    <w:p>
+      <w:pPr>
+        <w:pStyle w:val="a3"/>
+        <w:ind w:left="360" w:firstLineChars="0" w:firstLine="0"/>
+      </w:pPr>
+    </w:p>
+    <w:p>
+      <w:pPr>
+        <w:pStyle w:val="a3"/>
+        <w:ind w:left="360" w:firstLineChars="0" w:firstLine="0"/>
+      </w:pPr>
+    </w:p>
+    <w:p>
+      <w:pPr>
+        <w:pStyle w:val="a3"/>
+        <w:ind w:left="360" w:firstLineChars="0" w:firstLine="0"/>
+      </w:pPr>
+    </w:p>
+    <w:p>
+      <w:pPr>
+        <w:pStyle w:val="a3"/>
+        <w:ind w:left="360" w:firstLineChars="0" w:firstLine="0"/>
+      </w:pPr>
+    </w:p>
+    <w:p>
+      <w:pPr>
+        <w:pStyle w:val="a3"/>
+        <w:ind w:left="360" w:firstLineChars="0" w:firstLine="0"/>
+      </w:pPr>
+    </w:p>
+    <w:p>
+      <w:pPr>
+        <w:pStyle w:val="a3"/>
+        <w:ind w:left="360" w:firstLineChars="0" w:firstLine="0"/>
+      </w:pPr>
+    </w:p>
+    <w:p>
+      <w:pPr>
+        <w:pStyle w:val="a3"/>
+        <w:ind w:left="360" w:firstLineChars="0" w:firstLine="0"/>
+      </w:pPr>
+    </w:p>
+    <w:p>
+      <w:pPr>
+        <w:pStyle w:val="a3"/>
+        <w:ind w:left="360" w:firstLineChars="0" w:firstLine="0"/>
+      </w:pPr>
+    </w:p>
+    <w:p>
+      <w:pPr>
+        <w:pStyle w:val="a3"/>
+        <w:ind w:left="360" w:firstLineChars="0" w:firstLine="0"/>
+      </w:pPr>
+    </w:p>
+    <w:p>
+      <w:pPr>
+        <w:pStyle w:val="a3"/>
+        <w:ind w:left="360" w:firstLineChars="0" w:firstLine="0"/>
+      </w:pPr>
+    </w:p>
+    <w:p>
+      <w:pPr>
+        <w:pStyle w:val="a3"/>
+        <w:ind w:left="360" w:firstLineChars="0" w:firstLine="0"/>
+      </w:pPr>
+    </w:p>
+    <w:p>
+      <w:pPr>
+        <w:pStyle w:val="a3"/>
+        <w:ind w:left="360" w:firstLineChars="0" w:firstLine="0"/>
+      </w:pPr>
+    </w:p>
+    <w:p>
+      <w:pPr>
+        <w:pStyle w:val="a3"/>
+        <w:ind w:left="360" w:firstLineChars="0" w:firstLine="0"/>
+      </w:pPr>
+    </w:p>
+    <w:p>
+      <w:pPr>
+        <w:pStyle w:val="a3"/>
+        <w:ind w:left="360" w:firstLineChars="0" w:firstLine="0"/>
       </w:pPr>
     </w:p>
     <w:p>
@@ -1875,9 +1785,6 @@
         <w:pStyle w:val="a3"/>
         <w:ind w:left="360" w:firstLineChars="0" w:firstLine="0"/>
         <w:jc w:val="center"/>
-        <w:rPr>
-          <w:rFonts w:hint="eastAsia"/>
-        </w:rPr>
       </w:pPr>
       <w:r>
         <w:lastRenderedPageBreak/>
@@ -1904,9 +1811,6 @@
           <w:numId w:val="2"/>
         </w:numPr>
         <w:ind w:firstLineChars="0"/>
-        <w:rPr>
-          <w:rFonts w:hint="eastAsia"/>
-        </w:rPr>
       </w:pPr>
       <w:r>
         <w:rPr>
@@ -1918,9 +1822,6 @@
     <w:p>
       <w:pPr>
         <w:ind w:firstLine="360"/>
-        <w:rPr>
-          <w:rFonts w:hint="eastAsia"/>
-        </w:rPr>
       </w:pPr>
       <w:r>
         <w:rPr>
@@ -1938,9 +1839,6 @@
     <w:p>
       <w:pPr>
         <w:ind w:firstLine="360"/>
-        <w:rPr>
-          <w:rFonts w:hint="eastAsia"/>
-        </w:rPr>
       </w:pPr>
       <w:r>
         <w:rPr>
@@ -1950,11 +1848,6 @@
       </w:r>
     </w:p>
     <w:p>
-      <w:pPr>
-        <w:rPr>
-          <w:rFonts w:hint="eastAsia"/>
-        </w:rPr>
-      </w:pPr>
       <w:r>
         <w:rPr>
           <w:rFonts w:ascii="微软雅黑" w:eastAsia="微软雅黑" w:hAnsi="微软雅黑" w:hint="eastAsia"/>
@@ -1974,9 +1867,6 @@
       <w:pPr>
         <w:pStyle w:val="a3"/>
         <w:ind w:left="360" w:firstLineChars="0" w:firstLine="0"/>
-        <w:rPr>
-          <w:rFonts w:hint="eastAsia"/>
-        </w:rPr>
       </w:pPr>
       <w:r>
         <w:rPr>
@@ -1993,9 +1883,6 @@
           <w:numId w:val="3"/>
         </w:numPr>
         <w:ind w:firstLineChars="0"/>
-        <w:rPr>
-          <w:rFonts w:hint="eastAsia"/>
-        </w:rPr>
       </w:pPr>
       <w:r>
         <w:rPr>
@@ -2008,9 +1895,6 @@
       <w:pPr>
         <w:pStyle w:val="a3"/>
         <w:ind w:left="360" w:firstLineChars="0" w:firstLine="0"/>
-        <w:rPr>
-          <w:rFonts w:hint="eastAsia"/>
-        </w:rPr>
       </w:pPr>
       <w:r>
         <w:rPr>
@@ -2027,9 +1911,6 @@
           <w:numId w:val="3"/>
         </w:numPr>
         <w:ind w:firstLineChars="0"/>
-        <w:rPr>
-          <w:rFonts w:hint="eastAsia"/>
-        </w:rPr>
       </w:pPr>
       <w:r>
         <w:rPr>
@@ -2042,7 +1923,28 @@
       <w:pPr>
         <w:pStyle w:val="a3"/>
         <w:ind w:left="360" w:firstLineChars="0" w:firstLine="0"/>
-      </w:pPr>
+        <w:rPr>
+          <w:rFonts w:hint="eastAsia"/>
+        </w:rPr>
+      </w:pPr>
+      <w:r>
+        <w:rPr>
+          <w:rFonts w:hint="eastAsia"/>
+        </w:rPr>
+        <w:t>（</w:t>
+      </w:r>
+      <w:r>
+        <w:rPr>
+          <w:rFonts w:hint="eastAsia"/>
+        </w:rPr>
+        <w:t>1</w:t>
+      </w:r>
+      <w:r>
+        <w:rPr>
+          <w:rFonts w:hint="eastAsia"/>
+        </w:rPr>
+        <w:t>）</w:t>
+      </w:r>
       <w:r>
         <w:rPr>
           <w:rFonts w:hint="eastAsia"/>
@@ -2130,9 +2032,2312 @@
       <w:pPr>
         <w:pStyle w:val="a3"/>
         <w:ind w:left="360" w:firstLineChars="0" w:firstLine="0"/>
+        <w:rPr>
+          <w:rFonts w:hint="eastAsia"/>
+        </w:rPr>
+      </w:pPr>
+      <w:r>
+        <w:rPr>
+          <w:rFonts w:hint="eastAsia"/>
+        </w:rPr>
+        <w:t>（</w:t>
+      </w:r>
+      <w:r>
+        <w:rPr>
+          <w:rFonts w:hint="eastAsia"/>
+        </w:rPr>
+        <w:t>2</w:t>
+      </w:r>
+      <w:r>
+        <w:rPr>
+          <w:rFonts w:hint="eastAsia"/>
+        </w:rPr>
+        <w:t>）均衡（</w:t>
+      </w:r>
+      <w:r>
+        <w:rPr>
+          <w:rFonts w:hint="eastAsia"/>
+        </w:rPr>
+        <w:t>EQ</w:t>
+      </w:r>
+      <w:r>
+        <w:rPr>
+          <w:rFonts w:hint="eastAsia"/>
+        </w:rPr>
+        <w:t>）控制为</w:t>
+      </w:r>
+      <w:r>
+        <w:rPr>
+          <w:rFonts w:hint="eastAsia"/>
+        </w:rPr>
+        <w:t>5</w:t>
+      </w:r>
+      <w:r>
+        <w:rPr>
+          <w:rFonts w:hint="eastAsia"/>
+        </w:rPr>
+        <w:t>段均衡器，</w:t>
+      </w:r>
+      <w:r>
+        <w:rPr>
+          <w:rFonts w:hint="eastAsia"/>
+        </w:rPr>
+        <w:t>5</w:t>
+      </w:r>
+      <w:r>
+        <w:rPr>
+          <w:rFonts w:hint="eastAsia"/>
+        </w:rPr>
+        <w:t>段</w:t>
+      </w:r>
+      <w:r>
+        <w:rPr>
+          <w:rFonts w:hint="eastAsia"/>
+        </w:rPr>
+        <w:t>EQ</w:t>
+      </w:r>
+      <w:r>
+        <w:rPr>
+          <w:rFonts w:hint="eastAsia"/>
+        </w:rPr>
+        <w:t>的中心频率设置为：</w:t>
+      </w:r>
+      <w:r>
+        <w:rPr>
+          <w:rFonts w:hint="eastAsia"/>
+        </w:rPr>
+        <w:t>80Hz</w:t>
+      </w:r>
+      <w:r>
+        <w:rPr>
+          <w:rFonts w:hint="eastAsia"/>
+        </w:rPr>
+        <w:t>，</w:t>
+      </w:r>
+      <w:r>
+        <w:rPr>
+          <w:rFonts w:hint="eastAsia"/>
+        </w:rPr>
+        <w:t>500Hz</w:t>
+      </w:r>
+      <w:r>
+        <w:rPr>
+          <w:rFonts w:hint="eastAsia"/>
+        </w:rPr>
+        <w:t>，</w:t>
+      </w:r>
+      <w:r>
+        <w:rPr>
+          <w:rFonts w:hint="eastAsia"/>
+        </w:rPr>
+        <w:t>1KHz</w:t>
+      </w:r>
+      <w:r>
+        <w:rPr>
+          <w:rFonts w:hint="eastAsia"/>
+        </w:rPr>
+        <w:t>，</w:t>
+      </w:r>
+      <w:r>
+        <w:rPr>
+          <w:rFonts w:hint="eastAsia"/>
+        </w:rPr>
+        <w:t>5KHz</w:t>
+      </w:r>
+      <w:r>
+        <w:rPr>
+          <w:rFonts w:hint="eastAsia"/>
+        </w:rPr>
+        <w:t>，</w:t>
+      </w:r>
+      <w:r>
+        <w:rPr>
+          <w:rFonts w:hint="eastAsia"/>
+        </w:rPr>
+        <w:t>16KHz</w:t>
+      </w:r>
+      <w:r>
+        <w:rPr>
+          <w:rFonts w:hint="eastAsia"/>
+        </w:rPr>
+        <w:t>，（中心频率可后期调校时调整）。每个中心频率</w:t>
+      </w:r>
+      <w:r>
+        <w:rPr>
+          <w:rFonts w:hint="eastAsia"/>
+        </w:rPr>
+        <w:t>EQ</w:t>
+      </w:r>
+      <w:r>
+        <w:rPr>
+          <w:rFonts w:hint="eastAsia"/>
+        </w:rPr>
+        <w:t>设置的上下限为±</w:t>
+      </w:r>
+      <w:r>
+        <w:rPr>
+          <w:rFonts w:hint="eastAsia"/>
+        </w:rPr>
+        <w:t>12dB</w:t>
+      </w:r>
+      <w:r>
+        <w:rPr>
+          <w:rFonts w:hint="eastAsia"/>
+        </w:rPr>
+        <w:t>，最小调整值为</w:t>
+      </w:r>
+      <w:r>
+        <w:rPr>
+          <w:rFonts w:hint="eastAsia"/>
+        </w:rPr>
+        <w:t>1dB</w:t>
+      </w:r>
+      <w:r>
+        <w:rPr>
+          <w:rFonts w:hint="eastAsia"/>
+        </w:rPr>
+        <w:t>。</w:t>
+      </w:r>
+    </w:p>
+    <w:p>
+      <w:pPr>
+        <w:pStyle w:val="a3"/>
+        <w:ind w:left="360" w:firstLineChars="0" w:firstLine="0"/>
+        <w:rPr>
+          <w:rFonts w:hint="eastAsia"/>
+        </w:rPr>
+      </w:pPr>
+      <w:r>
+        <w:rPr>
+          <w:rFonts w:hint="eastAsia"/>
+        </w:rPr>
+        <w:t>（</w:t>
+      </w:r>
+      <w:r>
+        <w:rPr>
+          <w:rFonts w:hint="eastAsia"/>
+        </w:rPr>
+        <w:t>3</w:t>
+      </w:r>
+      <w:r>
+        <w:rPr>
+          <w:rFonts w:hint="eastAsia"/>
+        </w:rPr>
+        <w:t>）</w:t>
+      </w:r>
+      <w:r>
+        <w:rPr>
+          <w:rFonts w:hint="eastAsia"/>
+        </w:rPr>
+        <w:t>EQ</w:t>
+      </w:r>
+      <w:r>
+        <w:rPr>
+          <w:rFonts w:hint="eastAsia"/>
+        </w:rPr>
+        <w:t>分为</w:t>
+      </w:r>
+      <w:r>
+        <w:rPr>
+          <w:rFonts w:hint="eastAsia"/>
+        </w:rPr>
+        <w:t>7</w:t>
+      </w:r>
+      <w:r>
+        <w:rPr>
+          <w:rFonts w:hint="eastAsia"/>
+        </w:rPr>
+        <w:t>种模式，分别为：自定义、默认、古典、流行、爵士、打击、摇滚。</w:t>
+      </w:r>
+    </w:p>
+    <w:p>
+      <w:pPr>
+        <w:pStyle w:val="a3"/>
+        <w:ind w:left="360" w:firstLineChars="0" w:firstLine="0"/>
+        <w:rPr>
+          <w:rFonts w:hint="eastAsia"/>
+        </w:rPr>
+      </w:pPr>
+      <w:r>
+        <w:rPr>
+          <w:rFonts w:hint="eastAsia"/>
+        </w:rPr>
+        <w:t>其中自定义模式，各频点的默认增益值为</w:t>
+      </w:r>
+      <w:r>
+        <w:rPr>
+          <w:rFonts w:hint="eastAsia"/>
+        </w:rPr>
+        <w:t>0</w:t>
+      </w:r>
+      <w:r>
+        <w:rPr>
+          <w:rFonts w:hint="eastAsia"/>
+        </w:rPr>
+        <w:t>。</w:t>
+      </w:r>
+    </w:p>
+    <w:p>
+      <w:pPr>
+        <w:pStyle w:val="a3"/>
+        <w:ind w:left="360" w:firstLineChars="0" w:firstLine="0"/>
+        <w:rPr>
+          <w:rFonts w:hint="eastAsia"/>
+        </w:rPr>
+      </w:pPr>
+      <w:r>
+        <w:rPr>
+          <w:rFonts w:hint="eastAsia"/>
+        </w:rPr>
+        <w:t>【默认</w:t>
+      </w:r>
+      <w:r>
+        <w:rPr>
+          <w:rFonts w:hint="eastAsia"/>
+        </w:rPr>
+        <w:t>default</w:t>
+      </w:r>
+      <w:r>
+        <w:rPr>
+          <w:rFonts w:hint="eastAsia"/>
+        </w:rPr>
+        <w:t>】</w:t>
+      </w:r>
+      <w:r>
+        <w:rPr>
+          <w:rFonts w:hint="eastAsia"/>
+        </w:rPr>
+        <w:t>EQ</w:t>
+      </w:r>
+      <w:r>
+        <w:rPr>
+          <w:rFonts w:hint="eastAsia"/>
+        </w:rPr>
+        <w:t>显示：</w:t>
+      </w:r>
+    </w:p>
+    <w:p>
+      <w:pPr>
+        <w:pStyle w:val="a3"/>
+        <w:ind w:left="360" w:firstLineChars="0" w:firstLine="0"/>
+        <w:rPr>
+          <w:rFonts w:hint="eastAsia"/>
+        </w:rPr>
+      </w:pPr>
+    </w:p>
+    <w:tbl>
+      <w:tblPr>
+        <w:tblStyle w:val="a6"/>
+        <w:tblW w:w="0" w:type="auto"/>
+        <w:tblInd w:w="250" w:type="dxa"/>
+        <w:tblLook w:val="04A0" w:firstRow="1" w:lastRow="0" w:firstColumn="1" w:lastColumn="0" w:noHBand="0" w:noVBand="1"/>
+      </w:tblPr>
+      <w:tblGrid>
+        <w:gridCol w:w="1500"/>
+        <w:gridCol w:w="1354"/>
+        <w:gridCol w:w="1354"/>
+        <w:gridCol w:w="1354"/>
+        <w:gridCol w:w="1355"/>
+        <w:gridCol w:w="1355"/>
+      </w:tblGrid>
+      <w:tr>
+        <w:tc>
+          <w:tcPr>
+            <w:tcW w:w="1500" w:type="dxa"/>
+            <w:shd w:val="clear" w:color="auto" w:fill="A6A6A6" w:themeFill="background1" w:themeFillShade="A6"/>
+          </w:tcPr>
+          <w:p>
+            <w:pPr>
+              <w:pStyle w:val="a3"/>
+              <w:ind w:firstLineChars="0" w:firstLine="0"/>
+              <w:jc w:val="center"/>
+            </w:pPr>
+            <w:r>
+              <w:rPr>
+                <w:rFonts w:hint="eastAsia"/>
+              </w:rPr>
+              <w:t>中心频率（</w:t>
+            </w:r>
+            <w:r>
+              <w:rPr>
+                <w:rFonts w:hint="eastAsia"/>
+              </w:rPr>
+              <w:t>Hz</w:t>
+            </w:r>
+            <w:r>
+              <w:rPr>
+                <w:rFonts w:hint="eastAsia"/>
+              </w:rPr>
+              <w:t>）</w:t>
+            </w:r>
+          </w:p>
+        </w:tc>
+        <w:tc>
+          <w:tcPr>
+            <w:tcW w:w="1354" w:type="dxa"/>
+          </w:tcPr>
+          <w:p>
+            <w:pPr>
+              <w:pStyle w:val="a3"/>
+              <w:ind w:firstLineChars="0" w:firstLine="0"/>
+              <w:jc w:val="center"/>
+            </w:pPr>
+            <w:r>
+              <w:rPr>
+                <w:rFonts w:hint="eastAsia"/>
+              </w:rPr>
+              <w:t>80</w:t>
+            </w:r>
+          </w:p>
+        </w:tc>
+        <w:tc>
+          <w:tcPr>
+            <w:tcW w:w="1354" w:type="dxa"/>
+          </w:tcPr>
+          <w:p>
+            <w:pPr>
+              <w:pStyle w:val="a3"/>
+              <w:ind w:firstLineChars="0" w:firstLine="0"/>
+              <w:jc w:val="center"/>
+            </w:pPr>
+            <w:r>
+              <w:rPr>
+                <w:rFonts w:hint="eastAsia"/>
+              </w:rPr>
+              <w:t>500</w:t>
+            </w:r>
+          </w:p>
+        </w:tc>
+        <w:tc>
+          <w:tcPr>
+            <w:tcW w:w="1354" w:type="dxa"/>
+          </w:tcPr>
+          <w:p>
+            <w:pPr>
+              <w:pStyle w:val="a3"/>
+              <w:ind w:firstLineChars="0" w:firstLine="0"/>
+              <w:jc w:val="center"/>
+            </w:pPr>
+            <w:r>
+              <w:rPr>
+                <w:rFonts w:hint="eastAsia"/>
+              </w:rPr>
+              <w:t>1K</w:t>
+            </w:r>
+          </w:p>
+        </w:tc>
+        <w:tc>
+          <w:tcPr>
+            <w:tcW w:w="1355" w:type="dxa"/>
+          </w:tcPr>
+          <w:p>
+            <w:pPr>
+              <w:pStyle w:val="a3"/>
+              <w:ind w:firstLineChars="0" w:firstLine="0"/>
+              <w:jc w:val="center"/>
+            </w:pPr>
+            <w:r>
+              <w:rPr>
+                <w:rFonts w:hint="eastAsia"/>
+              </w:rPr>
+              <w:t>5K</w:t>
+            </w:r>
+          </w:p>
+        </w:tc>
+        <w:tc>
+          <w:tcPr>
+            <w:tcW w:w="1355" w:type="dxa"/>
+          </w:tcPr>
+          <w:p>
+            <w:pPr>
+              <w:pStyle w:val="a3"/>
+              <w:ind w:firstLineChars="0" w:firstLine="0"/>
+              <w:jc w:val="center"/>
+            </w:pPr>
+            <w:r>
+              <w:rPr>
+                <w:rFonts w:hint="eastAsia"/>
+              </w:rPr>
+              <w:t>16K</w:t>
+            </w:r>
+          </w:p>
+        </w:tc>
+      </w:tr>
+      <w:tr>
+        <w:tc>
+          <w:tcPr>
+            <w:tcW w:w="1500" w:type="dxa"/>
+            <w:shd w:val="clear" w:color="auto" w:fill="A6A6A6" w:themeFill="background1" w:themeFillShade="A6"/>
+          </w:tcPr>
+          <w:p>
+            <w:pPr>
+              <w:pStyle w:val="a3"/>
+              <w:ind w:firstLineChars="0" w:firstLine="0"/>
+            </w:pPr>
+            <w:r>
+              <w:rPr>
+                <w:rFonts w:hint="eastAsia"/>
+              </w:rPr>
+              <w:t>增益（</w:t>
+            </w:r>
+            <w:r>
+              <w:rPr>
+                <w:rFonts w:hint="eastAsia"/>
+              </w:rPr>
+              <w:t>dB</w:t>
+            </w:r>
+            <w:r>
+              <w:rPr>
+                <w:rFonts w:hint="eastAsia"/>
+              </w:rPr>
+              <w:t>）</w:t>
+            </w:r>
+          </w:p>
+        </w:tc>
+        <w:tc>
+          <w:tcPr>
+            <w:tcW w:w="1354" w:type="dxa"/>
+          </w:tcPr>
+          <w:p>
+            <w:pPr>
+              <w:pStyle w:val="a3"/>
+              <w:ind w:firstLineChars="0" w:firstLine="0"/>
+              <w:jc w:val="center"/>
+            </w:pPr>
+            <w:r>
+              <w:rPr>
+                <w:rFonts w:hint="eastAsia"/>
+              </w:rPr>
+              <w:t>-2</w:t>
+            </w:r>
+          </w:p>
+        </w:tc>
+        <w:tc>
+          <w:tcPr>
+            <w:tcW w:w="1354" w:type="dxa"/>
+          </w:tcPr>
+          <w:p>
+            <w:pPr>
+              <w:pStyle w:val="a3"/>
+              <w:ind w:firstLineChars="0" w:firstLine="0"/>
+              <w:jc w:val="center"/>
+            </w:pPr>
+            <w:r>
+              <w:rPr>
+                <w:rFonts w:hint="eastAsia"/>
+              </w:rPr>
+              <w:t>-1</w:t>
+            </w:r>
+          </w:p>
+        </w:tc>
+        <w:tc>
+          <w:tcPr>
+            <w:tcW w:w="1354" w:type="dxa"/>
+          </w:tcPr>
+          <w:p>
+            <w:pPr>
+              <w:pStyle w:val="a3"/>
+              <w:ind w:firstLineChars="0" w:firstLine="0"/>
+              <w:jc w:val="center"/>
+            </w:pPr>
+            <w:r>
+              <w:rPr>
+                <w:rFonts w:hint="eastAsia"/>
+              </w:rPr>
+              <w:t>1</w:t>
+            </w:r>
+          </w:p>
+        </w:tc>
+        <w:tc>
+          <w:tcPr>
+            <w:tcW w:w="1355" w:type="dxa"/>
+          </w:tcPr>
+          <w:p>
+            <w:pPr>
+              <w:pStyle w:val="a3"/>
+              <w:ind w:firstLineChars="0" w:firstLine="0"/>
+              <w:jc w:val="center"/>
+            </w:pPr>
+            <w:r>
+              <w:rPr>
+                <w:rFonts w:hint="eastAsia"/>
+              </w:rPr>
+              <w:t>2</w:t>
+            </w:r>
+          </w:p>
+        </w:tc>
+        <w:tc>
+          <w:tcPr>
+            <w:tcW w:w="1355" w:type="dxa"/>
+          </w:tcPr>
+          <w:p>
+            <w:pPr>
+              <w:pStyle w:val="a3"/>
+              <w:ind w:firstLineChars="0" w:firstLine="0"/>
+              <w:jc w:val="center"/>
+            </w:pPr>
+            <w:r>
+              <w:rPr>
+                <w:rFonts w:hint="eastAsia"/>
+              </w:rPr>
+              <w:t>3</w:t>
+            </w:r>
+          </w:p>
+        </w:tc>
+      </w:tr>
+    </w:tbl>
+    <w:p>
+      <w:pPr>
+        <w:pStyle w:val="a3"/>
+        <w:ind w:left="360" w:firstLineChars="0" w:firstLine="0"/>
+        <w:rPr>
+          <w:rFonts w:hint="eastAsia"/>
+        </w:rPr>
+      </w:pPr>
+    </w:p>
+    <w:p>
+      <w:pPr>
+        <w:pStyle w:val="a3"/>
+        <w:ind w:left="360" w:firstLineChars="0" w:firstLine="0"/>
+        <w:rPr>
+          <w:rFonts w:hint="eastAsia"/>
+        </w:rPr>
+      </w:pPr>
+      <w:r>
+        <w:rPr>
+          <w:rFonts w:hint="eastAsia"/>
+        </w:rPr>
+        <w:t>【古典</w:t>
+      </w:r>
+      <w:r>
+        <w:rPr>
+          <w:rFonts w:hint="eastAsia"/>
+        </w:rPr>
+        <w:t>Class</w:t>
+      </w:r>
+      <w:r>
+        <w:rPr>
+          <w:rFonts w:hint="eastAsia"/>
+        </w:rPr>
+        <w:t>】：（</w:t>
+      </w:r>
+      <w:r>
+        <w:rPr>
+          <w:rFonts w:hint="eastAsia"/>
+        </w:rPr>
+        <w:t>GEQ</w:t>
+      </w:r>
+      <w:r>
+        <w:rPr>
+          <w:rFonts w:hint="eastAsia"/>
+        </w:rPr>
+        <w:t>，</w:t>
+      </w:r>
+      <w:r>
+        <w:rPr>
+          <w:rFonts w:hint="eastAsia"/>
+        </w:rPr>
+        <w:t>Q=1.0</w:t>
+      </w:r>
+      <w:r>
+        <w:rPr>
+          <w:rFonts w:hint="eastAsia"/>
+        </w:rPr>
+        <w:t>）</w:t>
+      </w:r>
+    </w:p>
+    <w:p>
+      <w:pPr>
+        <w:pStyle w:val="a3"/>
+        <w:ind w:left="360" w:firstLineChars="0" w:firstLine="0"/>
+        <w:rPr>
+          <w:rFonts w:hint="eastAsia"/>
+        </w:rPr>
+      </w:pPr>
+    </w:p>
+    <w:tbl>
+      <w:tblPr>
+        <w:tblStyle w:val="a6"/>
+        <w:tblW w:w="0" w:type="auto"/>
+        <w:tblInd w:w="250" w:type="dxa"/>
+        <w:tblLook w:val="04A0" w:firstRow="1" w:lastRow="0" w:firstColumn="1" w:lastColumn="0" w:noHBand="0" w:noVBand="1"/>
+      </w:tblPr>
+      <w:tblGrid>
+        <w:gridCol w:w="1500"/>
+        <w:gridCol w:w="1354"/>
+        <w:gridCol w:w="1354"/>
+        <w:gridCol w:w="1354"/>
+        <w:gridCol w:w="1355"/>
+        <w:gridCol w:w="1355"/>
+      </w:tblGrid>
+      <w:tr>
+        <w:tc>
+          <w:tcPr>
+            <w:tcW w:w="1500" w:type="dxa"/>
+            <w:shd w:val="clear" w:color="auto" w:fill="A6A6A6" w:themeFill="background1" w:themeFillShade="A6"/>
+          </w:tcPr>
+          <w:p>
+            <w:pPr>
+              <w:pStyle w:val="a3"/>
+              <w:ind w:firstLineChars="0" w:firstLine="0"/>
+              <w:jc w:val="center"/>
+            </w:pPr>
+            <w:r>
+              <w:rPr>
+                <w:rFonts w:hint="eastAsia"/>
+              </w:rPr>
+              <w:t>中心频率（</w:t>
+            </w:r>
+            <w:r>
+              <w:rPr>
+                <w:rFonts w:hint="eastAsia"/>
+              </w:rPr>
+              <w:t>Hz</w:t>
+            </w:r>
+            <w:r>
+              <w:rPr>
+                <w:rFonts w:hint="eastAsia"/>
+              </w:rPr>
+              <w:t>）</w:t>
+            </w:r>
+          </w:p>
+        </w:tc>
+        <w:tc>
+          <w:tcPr>
+            <w:tcW w:w="1354" w:type="dxa"/>
+          </w:tcPr>
+          <w:p>
+            <w:pPr>
+              <w:pStyle w:val="a3"/>
+              <w:ind w:firstLineChars="0" w:firstLine="0"/>
+              <w:jc w:val="center"/>
+            </w:pPr>
+            <w:r>
+              <w:rPr>
+                <w:rFonts w:hint="eastAsia"/>
+              </w:rPr>
+              <w:t>80</w:t>
+            </w:r>
+          </w:p>
+        </w:tc>
+        <w:tc>
+          <w:tcPr>
+            <w:tcW w:w="1354" w:type="dxa"/>
+          </w:tcPr>
+          <w:p>
+            <w:pPr>
+              <w:pStyle w:val="a3"/>
+              <w:ind w:firstLineChars="0" w:firstLine="0"/>
+              <w:jc w:val="center"/>
+            </w:pPr>
+            <w:r>
+              <w:rPr>
+                <w:rFonts w:hint="eastAsia"/>
+              </w:rPr>
+              <w:t>500</w:t>
+            </w:r>
+          </w:p>
+        </w:tc>
+        <w:tc>
+          <w:tcPr>
+            <w:tcW w:w="1354" w:type="dxa"/>
+          </w:tcPr>
+          <w:p>
+            <w:pPr>
+              <w:pStyle w:val="a3"/>
+              <w:ind w:firstLineChars="0" w:firstLine="0"/>
+              <w:jc w:val="center"/>
+            </w:pPr>
+            <w:r>
+              <w:rPr>
+                <w:rFonts w:hint="eastAsia"/>
+              </w:rPr>
+              <w:t>1K</w:t>
+            </w:r>
+          </w:p>
+        </w:tc>
+        <w:tc>
+          <w:tcPr>
+            <w:tcW w:w="1355" w:type="dxa"/>
+          </w:tcPr>
+          <w:p>
+            <w:pPr>
+              <w:pStyle w:val="a3"/>
+              <w:ind w:firstLineChars="0" w:firstLine="0"/>
+              <w:jc w:val="center"/>
+            </w:pPr>
+            <w:r>
+              <w:rPr>
+                <w:rFonts w:hint="eastAsia"/>
+              </w:rPr>
+              <w:t>5K</w:t>
+            </w:r>
+          </w:p>
+        </w:tc>
+        <w:tc>
+          <w:tcPr>
+            <w:tcW w:w="1355" w:type="dxa"/>
+          </w:tcPr>
+          <w:p>
+            <w:pPr>
+              <w:pStyle w:val="a3"/>
+              <w:ind w:firstLineChars="0" w:firstLine="0"/>
+              <w:jc w:val="center"/>
+            </w:pPr>
+            <w:r>
+              <w:rPr>
+                <w:rFonts w:hint="eastAsia"/>
+              </w:rPr>
+              <w:t>16K</w:t>
+            </w:r>
+          </w:p>
+        </w:tc>
+      </w:tr>
+      <w:tr>
+        <w:tc>
+          <w:tcPr>
+            <w:tcW w:w="1500" w:type="dxa"/>
+            <w:shd w:val="clear" w:color="auto" w:fill="A6A6A6" w:themeFill="background1" w:themeFillShade="A6"/>
+          </w:tcPr>
+          <w:p>
+            <w:pPr>
+              <w:pStyle w:val="a3"/>
+              <w:ind w:firstLineChars="0" w:firstLine="0"/>
+              <w:jc w:val="center"/>
+            </w:pPr>
+            <w:r>
+              <w:rPr>
+                <w:rFonts w:hint="eastAsia"/>
+              </w:rPr>
+              <w:t>增益（</w:t>
+            </w:r>
+            <w:r>
+              <w:rPr>
+                <w:rFonts w:hint="eastAsia"/>
+              </w:rPr>
+              <w:t>dB</w:t>
+            </w:r>
+            <w:r>
+              <w:rPr>
+                <w:rFonts w:hint="eastAsia"/>
+              </w:rPr>
+              <w:t>）</w:t>
+            </w:r>
+          </w:p>
+        </w:tc>
+        <w:tc>
+          <w:tcPr>
+            <w:tcW w:w="1354" w:type="dxa"/>
+          </w:tcPr>
+          <w:p>
+            <w:pPr>
+              <w:pStyle w:val="a3"/>
+              <w:ind w:firstLineChars="0" w:firstLine="0"/>
+              <w:jc w:val="center"/>
+            </w:pPr>
+            <w:r>
+              <w:rPr>
+                <w:rFonts w:hint="eastAsia"/>
+              </w:rPr>
+              <w:t>2</w:t>
+            </w:r>
+          </w:p>
+        </w:tc>
+        <w:tc>
+          <w:tcPr>
+            <w:tcW w:w="1354" w:type="dxa"/>
+          </w:tcPr>
+          <w:p>
+            <w:pPr>
+              <w:pStyle w:val="a3"/>
+              <w:ind w:firstLineChars="0" w:firstLine="0"/>
+              <w:jc w:val="center"/>
+            </w:pPr>
+            <w:r>
+              <w:rPr>
+                <w:rFonts w:hint="eastAsia"/>
+              </w:rPr>
+              <w:t>2</w:t>
+            </w:r>
+          </w:p>
+        </w:tc>
+        <w:tc>
+          <w:tcPr>
+            <w:tcW w:w="1354" w:type="dxa"/>
+          </w:tcPr>
+          <w:p>
+            <w:pPr>
+              <w:pStyle w:val="a3"/>
+              <w:ind w:firstLineChars="0" w:firstLine="0"/>
+              <w:jc w:val="center"/>
+            </w:pPr>
+            <w:r>
+              <w:rPr>
+                <w:rFonts w:hint="eastAsia"/>
+              </w:rPr>
+              <w:t>0</w:t>
+            </w:r>
+          </w:p>
+        </w:tc>
+        <w:tc>
+          <w:tcPr>
+            <w:tcW w:w="1355" w:type="dxa"/>
+          </w:tcPr>
+          <w:p>
+            <w:pPr>
+              <w:pStyle w:val="a3"/>
+              <w:ind w:firstLineChars="0" w:firstLine="0"/>
+              <w:jc w:val="center"/>
+            </w:pPr>
+            <w:r>
+              <w:rPr>
+                <w:rFonts w:hint="eastAsia"/>
+              </w:rPr>
+              <w:t>3</w:t>
+            </w:r>
+          </w:p>
+        </w:tc>
+        <w:tc>
+          <w:tcPr>
+            <w:tcW w:w="1355" w:type="dxa"/>
+          </w:tcPr>
+          <w:p>
+            <w:pPr>
+              <w:pStyle w:val="a3"/>
+              <w:ind w:firstLineChars="0" w:firstLine="0"/>
+              <w:jc w:val="center"/>
+            </w:pPr>
+            <w:r>
+              <w:rPr>
+                <w:rFonts w:hint="eastAsia"/>
+              </w:rPr>
+              <w:t>4</w:t>
+            </w:r>
+          </w:p>
+        </w:tc>
+      </w:tr>
+    </w:tbl>
+    <w:p>
+      <w:pPr>
+        <w:pStyle w:val="a3"/>
+        <w:ind w:left="360" w:firstLineChars="0" w:firstLine="0"/>
+        <w:rPr>
+          <w:rFonts w:hint="eastAsia"/>
+        </w:rPr>
+      </w:pPr>
+    </w:p>
+    <w:p>
+      <w:pPr>
+        <w:pStyle w:val="a3"/>
+        <w:ind w:left="360" w:firstLineChars="0" w:firstLine="0"/>
+        <w:rPr>
+          <w:rFonts w:hint="eastAsia"/>
+        </w:rPr>
+      </w:pPr>
+      <w:r>
+        <w:rPr>
+          <w:rFonts w:hint="eastAsia"/>
+        </w:rPr>
+        <w:t>【流行</w:t>
+      </w:r>
+      <w:r>
+        <w:rPr>
+          <w:rFonts w:hint="eastAsia"/>
+        </w:rPr>
+        <w:t>Pop</w:t>
+      </w:r>
+      <w:r>
+        <w:rPr>
+          <w:rFonts w:hint="eastAsia"/>
+        </w:rPr>
+        <w:t>】：</w:t>
+      </w:r>
+      <w:r>
+        <w:rPr>
+          <w:rFonts w:hint="eastAsia"/>
+        </w:rPr>
+        <w:t>（</w:t>
+      </w:r>
+      <w:r>
+        <w:rPr>
+          <w:rFonts w:hint="eastAsia"/>
+        </w:rPr>
+        <w:t>GEQ</w:t>
+      </w:r>
+      <w:r>
+        <w:rPr>
+          <w:rFonts w:hint="eastAsia"/>
+        </w:rPr>
+        <w:t>，</w:t>
+      </w:r>
+      <w:r>
+        <w:rPr>
+          <w:rFonts w:hint="eastAsia"/>
+        </w:rPr>
+        <w:t>Q=1.0</w:t>
+      </w:r>
+      <w:r>
+        <w:rPr>
+          <w:rFonts w:hint="eastAsia"/>
+        </w:rPr>
+        <w:t>）</w:t>
+      </w:r>
+    </w:p>
+    <w:p>
+      <w:pPr>
+        <w:pStyle w:val="a3"/>
+        <w:ind w:left="360" w:firstLineChars="0" w:firstLine="0"/>
+        <w:rPr>
+          <w:rFonts w:hint="eastAsia"/>
+        </w:rPr>
+      </w:pPr>
+    </w:p>
+    <w:p>
+      <w:pPr>
+        <w:pStyle w:val="a3"/>
+        <w:ind w:left="360" w:firstLineChars="0" w:firstLine="0"/>
+        <w:rPr>
+          <w:rFonts w:hint="eastAsia"/>
+        </w:rPr>
+      </w:pPr>
+    </w:p>
+    <w:tbl>
+      <w:tblPr>
+        <w:tblStyle w:val="a6"/>
+        <w:tblW w:w="0" w:type="auto"/>
+        <w:tblInd w:w="250" w:type="dxa"/>
+        <w:tblLook w:val="04A0" w:firstRow="1" w:lastRow="0" w:firstColumn="1" w:lastColumn="0" w:noHBand="0" w:noVBand="1"/>
+      </w:tblPr>
+      <w:tblGrid>
+        <w:gridCol w:w="1500"/>
+        <w:gridCol w:w="1354"/>
+        <w:gridCol w:w="1354"/>
+        <w:gridCol w:w="1354"/>
+        <w:gridCol w:w="1355"/>
+        <w:gridCol w:w="1355"/>
+      </w:tblGrid>
+      <w:tr>
+        <w:tc>
+          <w:tcPr>
+            <w:tcW w:w="1500" w:type="dxa"/>
+            <w:shd w:val="clear" w:color="auto" w:fill="A6A6A6" w:themeFill="background1" w:themeFillShade="A6"/>
+          </w:tcPr>
+          <w:p>
+            <w:pPr>
+              <w:pStyle w:val="a3"/>
+              <w:ind w:firstLineChars="0" w:firstLine="0"/>
+              <w:jc w:val="center"/>
+            </w:pPr>
+            <w:r>
+              <w:rPr>
+                <w:rFonts w:hint="eastAsia"/>
+              </w:rPr>
+              <w:t>中心频率（</w:t>
+            </w:r>
+            <w:r>
+              <w:rPr>
+                <w:rFonts w:hint="eastAsia"/>
+              </w:rPr>
+              <w:t>Hz</w:t>
+            </w:r>
+            <w:r>
+              <w:rPr>
+                <w:rFonts w:hint="eastAsia"/>
+              </w:rPr>
+              <w:t>）</w:t>
+            </w:r>
+          </w:p>
+        </w:tc>
+        <w:tc>
+          <w:tcPr>
+            <w:tcW w:w="1354" w:type="dxa"/>
+          </w:tcPr>
+          <w:p>
+            <w:pPr>
+              <w:pStyle w:val="a3"/>
+              <w:ind w:firstLineChars="0" w:firstLine="0"/>
+              <w:jc w:val="center"/>
+            </w:pPr>
+            <w:r>
+              <w:rPr>
+                <w:rFonts w:hint="eastAsia"/>
+              </w:rPr>
+              <w:t>80</w:t>
+            </w:r>
+          </w:p>
+        </w:tc>
+        <w:tc>
+          <w:tcPr>
+            <w:tcW w:w="1354" w:type="dxa"/>
+          </w:tcPr>
+          <w:p>
+            <w:pPr>
+              <w:pStyle w:val="a3"/>
+              <w:ind w:firstLineChars="0" w:firstLine="0"/>
+              <w:jc w:val="center"/>
+            </w:pPr>
+            <w:r>
+              <w:rPr>
+                <w:rFonts w:hint="eastAsia"/>
+              </w:rPr>
+              <w:t>500</w:t>
+            </w:r>
+          </w:p>
+        </w:tc>
+        <w:tc>
+          <w:tcPr>
+            <w:tcW w:w="1354" w:type="dxa"/>
+          </w:tcPr>
+          <w:p>
+            <w:pPr>
+              <w:pStyle w:val="a3"/>
+              <w:ind w:firstLineChars="0" w:firstLine="0"/>
+              <w:jc w:val="center"/>
+            </w:pPr>
+            <w:r>
+              <w:rPr>
+                <w:rFonts w:hint="eastAsia"/>
+              </w:rPr>
+              <w:t>1K</w:t>
+            </w:r>
+          </w:p>
+        </w:tc>
+        <w:tc>
+          <w:tcPr>
+            <w:tcW w:w="1355" w:type="dxa"/>
+          </w:tcPr>
+          <w:p>
+            <w:pPr>
+              <w:pStyle w:val="a3"/>
+              <w:ind w:firstLineChars="0" w:firstLine="0"/>
+              <w:jc w:val="center"/>
+            </w:pPr>
+            <w:r>
+              <w:rPr>
+                <w:rFonts w:hint="eastAsia"/>
+              </w:rPr>
+              <w:t>5K</w:t>
+            </w:r>
+          </w:p>
+        </w:tc>
+        <w:tc>
+          <w:tcPr>
+            <w:tcW w:w="1355" w:type="dxa"/>
+          </w:tcPr>
+          <w:p>
+            <w:pPr>
+              <w:pStyle w:val="a3"/>
+              <w:ind w:firstLineChars="0" w:firstLine="0"/>
+              <w:jc w:val="center"/>
+            </w:pPr>
+            <w:r>
+              <w:rPr>
+                <w:rFonts w:hint="eastAsia"/>
+              </w:rPr>
+              <w:t>16K</w:t>
+            </w:r>
+          </w:p>
+        </w:tc>
+      </w:tr>
+      <w:tr>
+        <w:tc>
+          <w:tcPr>
+            <w:tcW w:w="1500" w:type="dxa"/>
+            <w:shd w:val="clear" w:color="auto" w:fill="A6A6A6" w:themeFill="background1" w:themeFillShade="A6"/>
+          </w:tcPr>
+          <w:p>
+            <w:pPr>
+              <w:pStyle w:val="a3"/>
+              <w:ind w:firstLineChars="0" w:firstLine="0"/>
+              <w:jc w:val="center"/>
+            </w:pPr>
+            <w:r>
+              <w:rPr>
+                <w:rFonts w:hint="eastAsia"/>
+              </w:rPr>
+              <w:t>增益（</w:t>
+            </w:r>
+            <w:r>
+              <w:rPr>
+                <w:rFonts w:hint="eastAsia"/>
+              </w:rPr>
+              <w:t>dB</w:t>
+            </w:r>
+            <w:r>
+              <w:rPr>
+                <w:rFonts w:hint="eastAsia"/>
+              </w:rPr>
+              <w:t>）</w:t>
+            </w:r>
+          </w:p>
+        </w:tc>
+        <w:tc>
+          <w:tcPr>
+            <w:tcW w:w="1354" w:type="dxa"/>
+          </w:tcPr>
+          <w:p>
+            <w:pPr>
+              <w:pStyle w:val="a3"/>
+              <w:ind w:firstLineChars="0" w:firstLine="0"/>
+              <w:jc w:val="center"/>
+            </w:pPr>
+            <w:r>
+              <w:rPr>
+                <w:rFonts w:hint="eastAsia"/>
+              </w:rPr>
+              <w:t>4</w:t>
+            </w:r>
+          </w:p>
+        </w:tc>
+        <w:tc>
+          <w:tcPr>
+            <w:tcW w:w="1354" w:type="dxa"/>
+          </w:tcPr>
+          <w:p>
+            <w:pPr>
+              <w:pStyle w:val="a3"/>
+              <w:ind w:firstLineChars="0" w:firstLine="0"/>
+              <w:jc w:val="center"/>
+            </w:pPr>
+            <w:r>
+              <w:rPr>
+                <w:rFonts w:hint="eastAsia"/>
+              </w:rPr>
+              <w:t>-2</w:t>
+            </w:r>
+          </w:p>
+        </w:tc>
+        <w:tc>
+          <w:tcPr>
+            <w:tcW w:w="1354" w:type="dxa"/>
+          </w:tcPr>
+          <w:p>
+            <w:pPr>
+              <w:pStyle w:val="a3"/>
+              <w:ind w:firstLineChars="0" w:firstLine="0"/>
+              <w:jc w:val="center"/>
+            </w:pPr>
+            <w:r>
+              <w:rPr>
+                <w:rFonts w:hint="eastAsia"/>
+              </w:rPr>
+              <w:t>4</w:t>
+            </w:r>
+          </w:p>
+        </w:tc>
+        <w:tc>
+          <w:tcPr>
+            <w:tcW w:w="1355" w:type="dxa"/>
+          </w:tcPr>
+          <w:p>
+            <w:pPr>
+              <w:pStyle w:val="a3"/>
+              <w:ind w:firstLineChars="0" w:firstLine="0"/>
+              <w:jc w:val="center"/>
+            </w:pPr>
+            <w:r>
+              <w:rPr>
+                <w:rFonts w:hint="eastAsia"/>
+              </w:rPr>
+              <w:t>2</w:t>
+            </w:r>
+          </w:p>
+        </w:tc>
+        <w:tc>
+          <w:tcPr>
+            <w:tcW w:w="1355" w:type="dxa"/>
+          </w:tcPr>
+          <w:p>
+            <w:pPr>
+              <w:pStyle w:val="a3"/>
+              <w:ind w:firstLineChars="0" w:firstLine="0"/>
+              <w:jc w:val="center"/>
+            </w:pPr>
+            <w:r>
+              <w:rPr>
+                <w:rFonts w:hint="eastAsia"/>
+              </w:rPr>
+              <w:t>2</w:t>
+            </w:r>
+          </w:p>
+        </w:tc>
+      </w:tr>
+    </w:tbl>
+    <w:p>
+      <w:pPr>
+        <w:pStyle w:val="a3"/>
+        <w:ind w:left="360" w:firstLineChars="0" w:firstLine="0"/>
+        <w:rPr>
+          <w:rFonts w:hint="eastAsia"/>
+        </w:rPr>
+      </w:pPr>
+    </w:p>
+    <w:p>
+      <w:pPr>
+        <w:pStyle w:val="a3"/>
+        <w:ind w:left="360" w:firstLineChars="0" w:firstLine="0"/>
+        <w:rPr>
+          <w:rFonts w:hint="eastAsia"/>
+        </w:rPr>
+      </w:pPr>
+      <w:r>
+        <w:rPr>
+          <w:rFonts w:hint="eastAsia"/>
+        </w:rPr>
+        <w:t>【爵士</w:t>
+      </w:r>
+      <w:r>
+        <w:rPr>
+          <w:rFonts w:hint="eastAsia"/>
+        </w:rPr>
+        <w:t>Jazz</w:t>
+      </w:r>
+      <w:r>
+        <w:rPr>
+          <w:rFonts w:hint="eastAsia"/>
+        </w:rPr>
+        <w:t>】：</w:t>
+      </w:r>
+      <w:r>
+        <w:rPr>
+          <w:rFonts w:hint="eastAsia"/>
+        </w:rPr>
+        <w:t>（</w:t>
+      </w:r>
+      <w:r>
+        <w:rPr>
+          <w:rFonts w:hint="eastAsia"/>
+        </w:rPr>
+        <w:t>GEQ</w:t>
+      </w:r>
+      <w:r>
+        <w:rPr>
+          <w:rFonts w:hint="eastAsia"/>
+        </w:rPr>
+        <w:t>，</w:t>
+      </w:r>
+      <w:r>
+        <w:rPr>
+          <w:rFonts w:hint="eastAsia"/>
+        </w:rPr>
+        <w:t>Q=1.0</w:t>
+      </w:r>
+      <w:r>
+        <w:rPr>
+          <w:rFonts w:hint="eastAsia"/>
+        </w:rPr>
+        <w:t>）</w:t>
+      </w:r>
+    </w:p>
+    <w:p>
+      <w:pPr>
+        <w:pStyle w:val="a3"/>
+        <w:ind w:left="360" w:firstLineChars="0" w:firstLine="0"/>
+        <w:rPr>
+          <w:rFonts w:hint="eastAsia"/>
+        </w:rPr>
+      </w:pPr>
+    </w:p>
+    <w:p>
+      <w:pPr>
+        <w:pStyle w:val="a3"/>
+        <w:ind w:left="360" w:firstLineChars="0" w:firstLine="0"/>
+        <w:rPr>
+          <w:rFonts w:hint="eastAsia"/>
+        </w:rPr>
+      </w:pPr>
+    </w:p>
+    <w:tbl>
+      <w:tblPr>
+        <w:tblStyle w:val="a6"/>
+        <w:tblW w:w="0" w:type="auto"/>
+        <w:tblInd w:w="250" w:type="dxa"/>
+        <w:tblLook w:val="04A0" w:firstRow="1" w:lastRow="0" w:firstColumn="1" w:lastColumn="0" w:noHBand="0" w:noVBand="1"/>
+      </w:tblPr>
+      <w:tblGrid>
+        <w:gridCol w:w="1500"/>
+        <w:gridCol w:w="1354"/>
+        <w:gridCol w:w="1354"/>
+        <w:gridCol w:w="1354"/>
+        <w:gridCol w:w="1355"/>
+        <w:gridCol w:w="1355"/>
+      </w:tblGrid>
+      <w:tr>
+        <w:tc>
+          <w:tcPr>
+            <w:tcW w:w="1500" w:type="dxa"/>
+            <w:shd w:val="clear" w:color="auto" w:fill="A6A6A6" w:themeFill="background1" w:themeFillShade="A6"/>
+          </w:tcPr>
+          <w:p>
+            <w:pPr>
+              <w:pStyle w:val="a3"/>
+              <w:ind w:firstLineChars="0" w:firstLine="0"/>
+              <w:jc w:val="center"/>
+            </w:pPr>
+            <w:r>
+              <w:rPr>
+                <w:rFonts w:hint="eastAsia"/>
+              </w:rPr>
+              <w:t>中心频率（</w:t>
+            </w:r>
+            <w:r>
+              <w:rPr>
+                <w:rFonts w:hint="eastAsia"/>
+              </w:rPr>
+              <w:t>Hz</w:t>
+            </w:r>
+            <w:r>
+              <w:rPr>
+                <w:rFonts w:hint="eastAsia"/>
+              </w:rPr>
+              <w:t>）</w:t>
+            </w:r>
+          </w:p>
+        </w:tc>
+        <w:tc>
+          <w:tcPr>
+            <w:tcW w:w="1354" w:type="dxa"/>
+          </w:tcPr>
+          <w:p>
+            <w:pPr>
+              <w:pStyle w:val="a3"/>
+              <w:ind w:firstLineChars="0" w:firstLine="0"/>
+              <w:jc w:val="center"/>
+            </w:pPr>
+            <w:r>
+              <w:rPr>
+                <w:rFonts w:hint="eastAsia"/>
+              </w:rPr>
+              <w:t>80</w:t>
+            </w:r>
+          </w:p>
+        </w:tc>
+        <w:tc>
+          <w:tcPr>
+            <w:tcW w:w="1354" w:type="dxa"/>
+          </w:tcPr>
+          <w:p>
+            <w:pPr>
+              <w:pStyle w:val="a3"/>
+              <w:ind w:firstLineChars="0" w:firstLine="0"/>
+              <w:jc w:val="center"/>
+            </w:pPr>
+            <w:r>
+              <w:rPr>
+                <w:rFonts w:hint="eastAsia"/>
+              </w:rPr>
+              <w:t>500</w:t>
+            </w:r>
+          </w:p>
+        </w:tc>
+        <w:tc>
+          <w:tcPr>
+            <w:tcW w:w="1354" w:type="dxa"/>
+          </w:tcPr>
+          <w:p>
+            <w:pPr>
+              <w:pStyle w:val="a3"/>
+              <w:ind w:firstLineChars="0" w:firstLine="0"/>
+              <w:jc w:val="center"/>
+            </w:pPr>
+            <w:r>
+              <w:rPr>
+                <w:rFonts w:hint="eastAsia"/>
+              </w:rPr>
+              <w:t>1K</w:t>
+            </w:r>
+          </w:p>
+        </w:tc>
+        <w:tc>
+          <w:tcPr>
+            <w:tcW w:w="1355" w:type="dxa"/>
+          </w:tcPr>
+          <w:p>
+            <w:pPr>
+              <w:pStyle w:val="a3"/>
+              <w:ind w:firstLineChars="0" w:firstLine="0"/>
+              <w:jc w:val="center"/>
+            </w:pPr>
+            <w:r>
+              <w:rPr>
+                <w:rFonts w:hint="eastAsia"/>
+              </w:rPr>
+              <w:t>5K</w:t>
+            </w:r>
+          </w:p>
+        </w:tc>
+        <w:tc>
+          <w:tcPr>
+            <w:tcW w:w="1355" w:type="dxa"/>
+          </w:tcPr>
+          <w:p>
+            <w:pPr>
+              <w:pStyle w:val="a3"/>
+              <w:ind w:firstLineChars="0" w:firstLine="0"/>
+              <w:jc w:val="center"/>
+            </w:pPr>
+            <w:r>
+              <w:rPr>
+                <w:rFonts w:hint="eastAsia"/>
+              </w:rPr>
+              <w:t>16K</w:t>
+            </w:r>
+          </w:p>
+        </w:tc>
+      </w:tr>
+      <w:tr>
+        <w:tc>
+          <w:tcPr>
+            <w:tcW w:w="1500" w:type="dxa"/>
+            <w:shd w:val="clear" w:color="auto" w:fill="A6A6A6" w:themeFill="background1" w:themeFillShade="A6"/>
+          </w:tcPr>
+          <w:p>
+            <w:pPr>
+              <w:pStyle w:val="a3"/>
+              <w:ind w:firstLineChars="0" w:firstLine="0"/>
+              <w:jc w:val="center"/>
+            </w:pPr>
+            <w:r>
+              <w:rPr>
+                <w:rFonts w:hint="eastAsia"/>
+              </w:rPr>
+              <w:t>增益（</w:t>
+            </w:r>
+            <w:r>
+              <w:rPr>
+                <w:rFonts w:hint="eastAsia"/>
+              </w:rPr>
+              <w:t>dB</w:t>
+            </w:r>
+            <w:r>
+              <w:rPr>
+                <w:rFonts w:hint="eastAsia"/>
+              </w:rPr>
+              <w:t>）</w:t>
+            </w:r>
+          </w:p>
+        </w:tc>
+        <w:tc>
+          <w:tcPr>
+            <w:tcW w:w="1354" w:type="dxa"/>
+          </w:tcPr>
+          <w:p>
+            <w:pPr>
+              <w:pStyle w:val="a3"/>
+              <w:ind w:firstLineChars="0" w:firstLine="0"/>
+              <w:jc w:val="center"/>
+            </w:pPr>
+            <w:r>
+              <w:rPr>
+                <w:rFonts w:hint="eastAsia"/>
+              </w:rPr>
+              <w:t>2</w:t>
+            </w:r>
+          </w:p>
+        </w:tc>
+        <w:tc>
+          <w:tcPr>
+            <w:tcW w:w="1354" w:type="dxa"/>
+          </w:tcPr>
+          <w:p>
+            <w:pPr>
+              <w:pStyle w:val="a3"/>
+              <w:ind w:firstLineChars="0" w:firstLine="0"/>
+              <w:jc w:val="center"/>
+            </w:pPr>
+            <w:r>
+              <w:rPr>
+                <w:rFonts w:hint="eastAsia"/>
+              </w:rPr>
+              <w:t>0</w:t>
+            </w:r>
+          </w:p>
+        </w:tc>
+        <w:tc>
+          <w:tcPr>
+            <w:tcW w:w="1354" w:type="dxa"/>
+          </w:tcPr>
+          <w:p>
+            <w:pPr>
+              <w:pStyle w:val="a3"/>
+              <w:ind w:firstLineChars="0" w:firstLine="0"/>
+              <w:jc w:val="center"/>
+            </w:pPr>
+            <w:r>
+              <w:rPr>
+                <w:rFonts w:hint="eastAsia"/>
+              </w:rPr>
+              <w:t>4</w:t>
+            </w:r>
+          </w:p>
+        </w:tc>
+        <w:tc>
+          <w:tcPr>
+            <w:tcW w:w="1355" w:type="dxa"/>
+          </w:tcPr>
+          <w:p>
+            <w:pPr>
+              <w:pStyle w:val="a3"/>
+              <w:ind w:firstLineChars="0" w:firstLine="0"/>
+              <w:jc w:val="center"/>
+            </w:pPr>
+            <w:r>
+              <w:rPr>
+                <w:rFonts w:hint="eastAsia"/>
+              </w:rPr>
+              <w:t>0</w:t>
+            </w:r>
+          </w:p>
+        </w:tc>
+        <w:tc>
+          <w:tcPr>
+            <w:tcW w:w="1355" w:type="dxa"/>
+          </w:tcPr>
+          <w:p>
+            <w:pPr>
+              <w:pStyle w:val="a3"/>
+              <w:ind w:firstLineChars="0" w:firstLine="0"/>
+              <w:jc w:val="center"/>
+            </w:pPr>
+            <w:r>
+              <w:rPr>
+                <w:rFonts w:hint="eastAsia"/>
+              </w:rPr>
+              <w:t>2</w:t>
+            </w:r>
+          </w:p>
+        </w:tc>
+      </w:tr>
+    </w:tbl>
+    <w:p>
+      <w:pPr>
+        <w:pStyle w:val="a3"/>
+        <w:ind w:left="360" w:firstLineChars="0" w:firstLine="0"/>
+        <w:rPr>
+          <w:rFonts w:hint="eastAsia"/>
+        </w:rPr>
+      </w:pPr>
+    </w:p>
+    <w:p>
+      <w:pPr>
+        <w:pStyle w:val="a3"/>
+        <w:ind w:left="360" w:firstLineChars="0" w:firstLine="0"/>
+        <w:rPr>
+          <w:rFonts w:hint="eastAsia"/>
+        </w:rPr>
+      </w:pPr>
+      <w:r>
+        <w:rPr>
+          <w:rFonts w:hint="eastAsia"/>
+        </w:rPr>
+        <w:t>【打击</w:t>
+      </w:r>
+      <w:r>
+        <w:rPr>
+          <w:rFonts w:hint="eastAsia"/>
+        </w:rPr>
+        <w:t>Percussion</w:t>
+      </w:r>
+      <w:r>
+        <w:rPr>
+          <w:rFonts w:hint="eastAsia"/>
+        </w:rPr>
+        <w:t>】：</w:t>
+      </w:r>
+      <w:r>
+        <w:rPr>
+          <w:rFonts w:hint="eastAsia"/>
+        </w:rPr>
+        <w:t>（</w:t>
+      </w:r>
+      <w:r>
+        <w:rPr>
+          <w:rFonts w:hint="eastAsia"/>
+        </w:rPr>
+        <w:t>GEQ</w:t>
+      </w:r>
+      <w:r>
+        <w:rPr>
+          <w:rFonts w:hint="eastAsia"/>
+        </w:rPr>
+        <w:t>，</w:t>
+      </w:r>
+      <w:r>
+        <w:rPr>
+          <w:rFonts w:hint="eastAsia"/>
+        </w:rPr>
+        <w:t>Q=1.0</w:t>
+      </w:r>
+      <w:r>
+        <w:rPr>
+          <w:rFonts w:hint="eastAsia"/>
+        </w:rPr>
+        <w:t>）</w:t>
+      </w:r>
+    </w:p>
+    <w:p>
+      <w:pPr>
+        <w:pStyle w:val="a3"/>
+        <w:ind w:left="360" w:firstLineChars="0" w:firstLine="0"/>
+        <w:rPr>
+          <w:rFonts w:hint="eastAsia"/>
+        </w:rPr>
+      </w:pPr>
+    </w:p>
+    <w:p>
+      <w:pPr>
+        <w:pStyle w:val="a3"/>
+        <w:ind w:left="360" w:firstLineChars="0" w:firstLine="0"/>
+        <w:rPr>
+          <w:rFonts w:hint="eastAsia"/>
+        </w:rPr>
+      </w:pPr>
+    </w:p>
+    <w:tbl>
+      <w:tblPr>
+        <w:tblStyle w:val="a6"/>
+        <w:tblW w:w="0" w:type="auto"/>
+        <w:tblInd w:w="250" w:type="dxa"/>
+        <w:tblLook w:val="04A0" w:firstRow="1" w:lastRow="0" w:firstColumn="1" w:lastColumn="0" w:noHBand="0" w:noVBand="1"/>
+      </w:tblPr>
+      <w:tblGrid>
+        <w:gridCol w:w="1500"/>
+        <w:gridCol w:w="1354"/>
+        <w:gridCol w:w="1354"/>
+        <w:gridCol w:w="1354"/>
+        <w:gridCol w:w="1355"/>
+        <w:gridCol w:w="1355"/>
+      </w:tblGrid>
+      <w:tr>
+        <w:tc>
+          <w:tcPr>
+            <w:tcW w:w="1500" w:type="dxa"/>
+            <w:shd w:val="clear" w:color="auto" w:fill="A6A6A6" w:themeFill="background1" w:themeFillShade="A6"/>
+          </w:tcPr>
+          <w:p>
+            <w:pPr>
+              <w:pStyle w:val="a3"/>
+              <w:ind w:firstLineChars="0" w:firstLine="0"/>
+              <w:jc w:val="center"/>
+            </w:pPr>
+            <w:r>
+              <w:rPr>
+                <w:rFonts w:hint="eastAsia"/>
+              </w:rPr>
+              <w:t>中心频率（</w:t>
+            </w:r>
+            <w:r>
+              <w:rPr>
+                <w:rFonts w:hint="eastAsia"/>
+              </w:rPr>
+              <w:t>Hz</w:t>
+            </w:r>
+            <w:r>
+              <w:rPr>
+                <w:rFonts w:hint="eastAsia"/>
+              </w:rPr>
+              <w:t>）</w:t>
+            </w:r>
+          </w:p>
+        </w:tc>
+        <w:tc>
+          <w:tcPr>
+            <w:tcW w:w="1354" w:type="dxa"/>
+          </w:tcPr>
+          <w:p>
+            <w:pPr>
+              <w:pStyle w:val="a3"/>
+              <w:ind w:firstLineChars="0" w:firstLine="0"/>
+              <w:jc w:val="center"/>
+            </w:pPr>
+            <w:r>
+              <w:rPr>
+                <w:rFonts w:hint="eastAsia"/>
+              </w:rPr>
+              <w:t>80</w:t>
+            </w:r>
+          </w:p>
+        </w:tc>
+        <w:tc>
+          <w:tcPr>
+            <w:tcW w:w="1354" w:type="dxa"/>
+          </w:tcPr>
+          <w:p>
+            <w:pPr>
+              <w:pStyle w:val="a3"/>
+              <w:ind w:firstLineChars="0" w:firstLine="0"/>
+              <w:jc w:val="center"/>
+            </w:pPr>
+            <w:r>
+              <w:rPr>
+                <w:rFonts w:hint="eastAsia"/>
+              </w:rPr>
+              <w:t>500</w:t>
+            </w:r>
+          </w:p>
+        </w:tc>
+        <w:tc>
+          <w:tcPr>
+            <w:tcW w:w="1354" w:type="dxa"/>
+          </w:tcPr>
+          <w:p>
+            <w:pPr>
+              <w:pStyle w:val="a3"/>
+              <w:ind w:firstLineChars="0" w:firstLine="0"/>
+              <w:jc w:val="center"/>
+            </w:pPr>
+            <w:r>
+              <w:rPr>
+                <w:rFonts w:hint="eastAsia"/>
+              </w:rPr>
+              <w:t>1K</w:t>
+            </w:r>
+          </w:p>
+        </w:tc>
+        <w:tc>
+          <w:tcPr>
+            <w:tcW w:w="1355" w:type="dxa"/>
+          </w:tcPr>
+          <w:p>
+            <w:pPr>
+              <w:pStyle w:val="a3"/>
+              <w:ind w:firstLineChars="0" w:firstLine="0"/>
+              <w:jc w:val="center"/>
+            </w:pPr>
+            <w:r>
+              <w:rPr>
+                <w:rFonts w:hint="eastAsia"/>
+              </w:rPr>
+              <w:t>5K</w:t>
+            </w:r>
+          </w:p>
+        </w:tc>
+        <w:tc>
+          <w:tcPr>
+            <w:tcW w:w="1355" w:type="dxa"/>
+          </w:tcPr>
+          <w:p>
+            <w:pPr>
+              <w:pStyle w:val="a3"/>
+              <w:ind w:firstLineChars="0" w:firstLine="0"/>
+              <w:jc w:val="center"/>
+            </w:pPr>
+            <w:r>
+              <w:rPr>
+                <w:rFonts w:hint="eastAsia"/>
+              </w:rPr>
+              <w:t>16K</w:t>
+            </w:r>
+          </w:p>
+        </w:tc>
+      </w:tr>
+      <w:tr>
+        <w:tc>
+          <w:tcPr>
+            <w:tcW w:w="1500" w:type="dxa"/>
+            <w:shd w:val="clear" w:color="auto" w:fill="A6A6A6" w:themeFill="background1" w:themeFillShade="A6"/>
+          </w:tcPr>
+          <w:p>
+            <w:pPr>
+              <w:pStyle w:val="a3"/>
+              <w:ind w:firstLineChars="0" w:firstLine="0"/>
+              <w:jc w:val="center"/>
+            </w:pPr>
+            <w:r>
+              <w:rPr>
+                <w:rFonts w:hint="eastAsia"/>
+              </w:rPr>
+              <w:t>增益（</w:t>
+            </w:r>
+            <w:r>
+              <w:rPr>
+                <w:rFonts w:hint="eastAsia"/>
+              </w:rPr>
+              <w:t>dB</w:t>
+            </w:r>
+            <w:r>
+              <w:rPr>
+                <w:rFonts w:hint="eastAsia"/>
+              </w:rPr>
+              <w:t>）</w:t>
+            </w:r>
+          </w:p>
+        </w:tc>
+        <w:tc>
+          <w:tcPr>
+            <w:tcW w:w="1354" w:type="dxa"/>
+          </w:tcPr>
+          <w:p>
+            <w:pPr>
+              <w:pStyle w:val="a3"/>
+              <w:ind w:firstLineChars="0" w:firstLine="0"/>
+              <w:jc w:val="center"/>
+            </w:pPr>
+            <w:r>
+              <w:rPr>
+                <w:rFonts w:hint="eastAsia"/>
+              </w:rPr>
+              <w:t>-4</w:t>
+            </w:r>
+          </w:p>
+        </w:tc>
+        <w:tc>
+          <w:tcPr>
+            <w:tcW w:w="1354" w:type="dxa"/>
+          </w:tcPr>
+          <w:p>
+            <w:pPr>
+              <w:pStyle w:val="a3"/>
+              <w:ind w:firstLineChars="0" w:firstLine="0"/>
+              <w:jc w:val="center"/>
+            </w:pPr>
+            <w:r>
+              <w:rPr>
+                <w:rFonts w:hint="eastAsia"/>
+              </w:rPr>
+              <w:t>2</w:t>
+            </w:r>
+          </w:p>
+        </w:tc>
+        <w:tc>
+          <w:tcPr>
+            <w:tcW w:w="1354" w:type="dxa"/>
+          </w:tcPr>
+          <w:p>
+            <w:pPr>
+              <w:pStyle w:val="a3"/>
+              <w:ind w:firstLineChars="0" w:firstLine="0"/>
+              <w:jc w:val="center"/>
+            </w:pPr>
+            <w:r>
+              <w:rPr>
+                <w:rFonts w:hint="eastAsia"/>
+              </w:rPr>
+              <w:t>2</w:t>
+            </w:r>
+          </w:p>
+        </w:tc>
+        <w:tc>
+          <w:tcPr>
+            <w:tcW w:w="1355" w:type="dxa"/>
+          </w:tcPr>
+          <w:p>
+            <w:pPr>
+              <w:pStyle w:val="a3"/>
+              <w:ind w:firstLineChars="0" w:firstLine="0"/>
+              <w:jc w:val="center"/>
+            </w:pPr>
+            <w:r>
+              <w:rPr>
+                <w:rFonts w:hint="eastAsia"/>
+              </w:rPr>
+              <w:t>-2</w:t>
+            </w:r>
+          </w:p>
+        </w:tc>
+        <w:tc>
+          <w:tcPr>
+            <w:tcW w:w="1355" w:type="dxa"/>
+          </w:tcPr>
+          <w:p>
+            <w:pPr>
+              <w:pStyle w:val="a3"/>
+              <w:ind w:firstLineChars="0" w:firstLine="0"/>
+              <w:jc w:val="center"/>
+            </w:pPr>
+            <w:r>
+              <w:rPr>
+                <w:rFonts w:hint="eastAsia"/>
+              </w:rPr>
+              <w:t>-4</w:t>
+            </w:r>
+          </w:p>
+        </w:tc>
+      </w:tr>
+    </w:tbl>
+    <w:p>
+      <w:pPr>
+        <w:pStyle w:val="a3"/>
+        <w:ind w:left="360" w:firstLineChars="0" w:firstLine="0"/>
+        <w:rPr>
+          <w:rFonts w:hint="eastAsia"/>
+        </w:rPr>
+      </w:pPr>
+      <w:r>
+        <w:rPr>
+          <w:rFonts w:hint="eastAsia"/>
+        </w:rPr>
+        <w:t>【摇滚</w:t>
+      </w:r>
+      <w:r>
+        <w:rPr>
+          <w:rFonts w:hint="eastAsia"/>
+        </w:rPr>
+        <w:t>Rock</w:t>
+      </w:r>
+      <w:r>
+        <w:rPr>
+          <w:rFonts w:hint="eastAsia"/>
+        </w:rPr>
+        <w:t>】：</w:t>
+      </w:r>
+      <w:r>
+        <w:rPr>
+          <w:rFonts w:hint="eastAsia"/>
+        </w:rPr>
+        <w:t>（</w:t>
+      </w:r>
+      <w:r>
+        <w:rPr>
+          <w:rFonts w:hint="eastAsia"/>
+        </w:rPr>
+        <w:t>GEQ</w:t>
+      </w:r>
+      <w:r>
+        <w:rPr>
+          <w:rFonts w:hint="eastAsia"/>
+        </w:rPr>
+        <w:t>，</w:t>
+      </w:r>
+      <w:r>
+        <w:rPr>
+          <w:rFonts w:hint="eastAsia"/>
+        </w:rPr>
+        <w:t>Q=1.0</w:t>
+      </w:r>
+      <w:r>
+        <w:rPr>
+          <w:rFonts w:hint="eastAsia"/>
+        </w:rPr>
+        <w:t>）</w:t>
+      </w:r>
+    </w:p>
+    <w:p>
+      <w:pPr>
+        <w:pStyle w:val="a3"/>
+        <w:ind w:left="360" w:firstLineChars="0" w:firstLine="0"/>
+        <w:rPr>
+          <w:rFonts w:hint="eastAsia"/>
+        </w:rPr>
+      </w:pPr>
+    </w:p>
+    <w:p>
+      <w:pPr>
+        <w:pStyle w:val="a3"/>
+        <w:ind w:left="360" w:firstLineChars="0" w:firstLine="0"/>
+        <w:rPr>
+          <w:rFonts w:hint="eastAsia"/>
+        </w:rPr>
+      </w:pPr>
+    </w:p>
+    <w:tbl>
+      <w:tblPr>
+        <w:tblStyle w:val="a6"/>
+        <w:tblW w:w="0" w:type="auto"/>
+        <w:tblInd w:w="250" w:type="dxa"/>
+        <w:tblLook w:val="04A0" w:firstRow="1" w:lastRow="0" w:firstColumn="1" w:lastColumn="0" w:noHBand="0" w:noVBand="1"/>
+      </w:tblPr>
+      <w:tblGrid>
+        <w:gridCol w:w="1500"/>
+        <w:gridCol w:w="1354"/>
+        <w:gridCol w:w="1354"/>
+        <w:gridCol w:w="1354"/>
+        <w:gridCol w:w="1355"/>
+        <w:gridCol w:w="1355"/>
+      </w:tblGrid>
+      <w:tr>
+        <w:tc>
+          <w:tcPr>
+            <w:tcW w:w="1500" w:type="dxa"/>
+            <w:shd w:val="clear" w:color="auto" w:fill="A6A6A6" w:themeFill="background1" w:themeFillShade="A6"/>
+          </w:tcPr>
+          <w:p>
+            <w:pPr>
+              <w:pStyle w:val="a3"/>
+              <w:ind w:firstLineChars="0" w:firstLine="0"/>
+              <w:jc w:val="center"/>
+            </w:pPr>
+            <w:r>
+              <w:rPr>
+                <w:rFonts w:hint="eastAsia"/>
+              </w:rPr>
+              <w:t>中心频率（</w:t>
+            </w:r>
+            <w:r>
+              <w:rPr>
+                <w:rFonts w:hint="eastAsia"/>
+              </w:rPr>
+              <w:t>Hz</w:t>
+            </w:r>
+            <w:r>
+              <w:rPr>
+                <w:rFonts w:hint="eastAsia"/>
+              </w:rPr>
+              <w:t>）</w:t>
+            </w:r>
+          </w:p>
+        </w:tc>
+        <w:tc>
+          <w:tcPr>
+            <w:tcW w:w="1354" w:type="dxa"/>
+          </w:tcPr>
+          <w:p>
+            <w:pPr>
+              <w:pStyle w:val="a3"/>
+              <w:ind w:firstLineChars="0" w:firstLine="0"/>
+              <w:jc w:val="center"/>
+            </w:pPr>
+            <w:r>
+              <w:rPr>
+                <w:rFonts w:hint="eastAsia"/>
+              </w:rPr>
+              <w:t>80</w:t>
+            </w:r>
+          </w:p>
+        </w:tc>
+        <w:tc>
+          <w:tcPr>
+            <w:tcW w:w="1354" w:type="dxa"/>
+          </w:tcPr>
+          <w:p>
+            <w:pPr>
+              <w:pStyle w:val="a3"/>
+              <w:ind w:firstLineChars="0" w:firstLine="0"/>
+              <w:jc w:val="center"/>
+            </w:pPr>
+            <w:r>
+              <w:rPr>
+                <w:rFonts w:hint="eastAsia"/>
+              </w:rPr>
+              <w:t>500</w:t>
+            </w:r>
+          </w:p>
+        </w:tc>
+        <w:tc>
+          <w:tcPr>
+            <w:tcW w:w="1354" w:type="dxa"/>
+          </w:tcPr>
+          <w:p>
+            <w:pPr>
+              <w:pStyle w:val="a3"/>
+              <w:ind w:firstLineChars="0" w:firstLine="0"/>
+              <w:jc w:val="center"/>
+            </w:pPr>
+            <w:r>
+              <w:rPr>
+                <w:rFonts w:hint="eastAsia"/>
+              </w:rPr>
+              <w:t>1K</w:t>
+            </w:r>
+          </w:p>
+        </w:tc>
+        <w:tc>
+          <w:tcPr>
+            <w:tcW w:w="1355" w:type="dxa"/>
+          </w:tcPr>
+          <w:p>
+            <w:pPr>
+              <w:pStyle w:val="a3"/>
+              <w:ind w:firstLineChars="0" w:firstLine="0"/>
+              <w:jc w:val="center"/>
+            </w:pPr>
+            <w:r>
+              <w:rPr>
+                <w:rFonts w:hint="eastAsia"/>
+              </w:rPr>
+              <w:t>5K</w:t>
+            </w:r>
+          </w:p>
+        </w:tc>
+        <w:tc>
+          <w:tcPr>
+            <w:tcW w:w="1355" w:type="dxa"/>
+          </w:tcPr>
+          <w:p>
+            <w:pPr>
+              <w:pStyle w:val="a3"/>
+              <w:ind w:firstLineChars="0" w:firstLine="0"/>
+              <w:jc w:val="center"/>
+            </w:pPr>
+            <w:r>
+              <w:rPr>
+                <w:rFonts w:hint="eastAsia"/>
+              </w:rPr>
+              <w:t>16K</w:t>
+            </w:r>
+          </w:p>
+        </w:tc>
+      </w:tr>
+      <w:tr>
+        <w:tc>
+          <w:tcPr>
+            <w:tcW w:w="1500" w:type="dxa"/>
+            <w:shd w:val="clear" w:color="auto" w:fill="A6A6A6" w:themeFill="background1" w:themeFillShade="A6"/>
+          </w:tcPr>
+          <w:p>
+            <w:pPr>
+              <w:pStyle w:val="a3"/>
+              <w:ind w:firstLineChars="0" w:firstLine="0"/>
+              <w:jc w:val="center"/>
+            </w:pPr>
+            <w:r>
+              <w:rPr>
+                <w:rFonts w:hint="eastAsia"/>
+              </w:rPr>
+              <w:t>增益（</w:t>
+            </w:r>
+            <w:r>
+              <w:rPr>
+                <w:rFonts w:hint="eastAsia"/>
+              </w:rPr>
+              <w:t>dB</w:t>
+            </w:r>
+            <w:r>
+              <w:rPr>
+                <w:rFonts w:hint="eastAsia"/>
+              </w:rPr>
+              <w:t>）</w:t>
+            </w:r>
+          </w:p>
+        </w:tc>
+        <w:tc>
+          <w:tcPr>
+            <w:tcW w:w="1354" w:type="dxa"/>
+          </w:tcPr>
+          <w:p>
+            <w:pPr>
+              <w:pStyle w:val="a3"/>
+              <w:ind w:firstLineChars="0" w:firstLine="0"/>
+              <w:jc w:val="center"/>
+            </w:pPr>
+            <w:r>
+              <w:rPr>
+                <w:rFonts w:hint="eastAsia"/>
+              </w:rPr>
+              <w:t>6</w:t>
+            </w:r>
+          </w:p>
+        </w:tc>
+        <w:tc>
+          <w:tcPr>
+            <w:tcW w:w="1354" w:type="dxa"/>
+          </w:tcPr>
+          <w:p>
+            <w:pPr>
+              <w:pStyle w:val="a3"/>
+              <w:ind w:firstLineChars="0" w:firstLine="0"/>
+              <w:jc w:val="center"/>
+            </w:pPr>
+            <w:r>
+              <w:rPr>
+                <w:rFonts w:hint="eastAsia"/>
+              </w:rPr>
+              <w:t>0</w:t>
+            </w:r>
+          </w:p>
+        </w:tc>
+        <w:tc>
+          <w:tcPr>
+            <w:tcW w:w="1354" w:type="dxa"/>
+          </w:tcPr>
+          <w:p>
+            <w:pPr>
+              <w:pStyle w:val="a3"/>
+              <w:ind w:firstLineChars="0" w:firstLine="0"/>
+              <w:jc w:val="center"/>
+            </w:pPr>
+            <w:r>
+              <w:rPr>
+                <w:rFonts w:hint="eastAsia"/>
+              </w:rPr>
+              <w:t>2</w:t>
+            </w:r>
+          </w:p>
+        </w:tc>
+        <w:tc>
+          <w:tcPr>
+            <w:tcW w:w="1355" w:type="dxa"/>
+          </w:tcPr>
+          <w:p>
+            <w:pPr>
+              <w:pStyle w:val="a3"/>
+              <w:ind w:firstLineChars="0" w:firstLine="0"/>
+              <w:jc w:val="center"/>
+            </w:pPr>
+            <w:r>
+              <w:rPr>
+                <w:rFonts w:hint="eastAsia"/>
+              </w:rPr>
+              <w:t>0</w:t>
+            </w:r>
+          </w:p>
+        </w:tc>
+        <w:tc>
+          <w:tcPr>
+            <w:tcW w:w="1355" w:type="dxa"/>
+          </w:tcPr>
+          <w:p>
+            <w:pPr>
+              <w:pStyle w:val="a3"/>
+              <w:ind w:firstLineChars="0" w:firstLine="0"/>
+              <w:jc w:val="center"/>
+            </w:pPr>
+            <w:r>
+              <w:rPr>
+                <w:rFonts w:hint="eastAsia"/>
+              </w:rPr>
+              <w:t>6</w:t>
+            </w:r>
+          </w:p>
+        </w:tc>
+      </w:tr>
+    </w:tbl>
+    <w:p>
+      <w:pPr>
+        <w:pStyle w:val="a3"/>
+        <w:ind w:left="360" w:firstLineChars="0" w:firstLine="0"/>
+        <w:rPr>
+          <w:rFonts w:hint="eastAsia"/>
+        </w:rPr>
       </w:pPr>
       <w:bookmarkStart w:id="0" w:name="_GoBack"/>
       <w:bookmarkEnd w:id="0"/>
+    </w:p>
+    <w:p>
+      <w:pPr>
+        <w:pStyle w:val="a3"/>
+        <w:ind w:left="360" w:firstLineChars="0" w:firstLine="0"/>
+      </w:pPr>
+      <w:r>
+        <w:rPr>
+          <w:rFonts w:hint="eastAsia"/>
+        </w:rPr>
+        <w:t>（</w:t>
+      </w:r>
+      <w:r>
+        <w:rPr>
+          <w:rFonts w:hint="eastAsia"/>
+        </w:rPr>
+        <w:t>4</w:t>
+      </w:r>
+      <w:r>
+        <w:rPr>
+          <w:rFonts w:hint="eastAsia"/>
+        </w:rPr>
+        <w:t>）</w:t>
+      </w:r>
+      <w:r>
+        <w:rPr>
+          <w:rFonts w:hint="eastAsia"/>
+        </w:rPr>
+        <w:t>EQ</w:t>
+      </w:r>
+      <w:r>
+        <w:rPr>
+          <w:rFonts w:hint="eastAsia"/>
+        </w:rPr>
+        <w:t>只对媒体类音频起作用</w:t>
+      </w:r>
     </w:p>
     <w:sectPr>
       <w:pgSz w:w="11906" w:h="16838"/>
@@ -2726,6 +4931,29 @@
       <w:szCs w:val="18"/>
     </w:rPr>
   </w:style>
+  <w:style w:type="table" w:styleId="a6">
+    <w:name w:val="Table Grid"/>
+    <w:basedOn w:val="a1"/>
+    <w:uiPriority w:val="59"/>
+    <w:rsid w:val="0001348D"/>
+    <w:tblPr>
+      <w:tblInd w:w="0" w:type="dxa"/>
+      <w:tblBorders>
+        <w:top w:val="single" w:sz="4" w:space="0" w:color="auto"/>
+        <w:left w:val="single" w:sz="4" w:space="0" w:color="auto"/>
+        <w:bottom w:val="single" w:sz="4" w:space="0" w:color="auto"/>
+        <w:right w:val="single" w:sz="4" w:space="0" w:color="auto"/>
+        <w:insideH w:val="single" w:sz="4" w:space="0" w:color="auto"/>
+        <w:insideV w:val="single" w:sz="4" w:space="0" w:color="auto"/>
+      </w:tblBorders>
+      <w:tblCellMar>
+        <w:top w:w="0" w:type="dxa"/>
+        <w:left w:w="108" w:type="dxa"/>
+        <w:bottom w:w="0" w:type="dxa"/>
+        <w:right w:w="108" w:type="dxa"/>
+      </w:tblCellMar>
+    </w:tblPr>
+  </w:style>
 </w:styles>
 </file>
 
@@ -2991,6 +5219,29 @@
       <w:sz w:val="18"/>
       <w:szCs w:val="18"/>
     </w:rPr>
+  </w:style>
+  <w:style w:type="table" w:styleId="a6">
+    <w:name w:val="Table Grid"/>
+    <w:basedOn w:val="a1"/>
+    <w:uiPriority w:val="59"/>
+    <w:rsid w:val="0001348D"/>
+    <w:tblPr>
+      <w:tblInd w:w="0" w:type="dxa"/>
+      <w:tblBorders>
+        <w:top w:val="single" w:sz="4" w:space="0" w:color="auto"/>
+        <w:left w:val="single" w:sz="4" w:space="0" w:color="auto"/>
+        <w:bottom w:val="single" w:sz="4" w:space="0" w:color="auto"/>
+        <w:right w:val="single" w:sz="4" w:space="0" w:color="auto"/>
+        <w:insideH w:val="single" w:sz="4" w:space="0" w:color="auto"/>
+        <w:insideV w:val="single" w:sz="4" w:space="0" w:color="auto"/>
+      </w:tblBorders>
+      <w:tblCellMar>
+        <w:top w:w="0" w:type="dxa"/>
+        <w:left w:w="108" w:type="dxa"/>
+        <w:bottom w:w="0" w:type="dxa"/>
+        <w:right w:w="108" w:type="dxa"/>
+      </w:tblCellMar>
+    </w:tblPr>
   </w:style>
 </w:styles>
 </file>
@@ -3278,4 +5529,16 @@
   <a:objectDefaults/>
   <a:extraClrSchemeLst/>
 </a:theme>
+</file>
+
+<file path=customXml/item1.xml><?xml version="1.0" encoding="utf-8"?>
+<b:Sources xmlns:b="http://schemas.openxmlformats.org/officeDocument/2006/bibliography" xmlns="http://schemas.openxmlformats.org/officeDocument/2006/bibliography" SelectedStyle="\APA.XSL" StyleName="APA"/>
+</file>
+
+<file path=customXml/itemProps1.xml><?xml version="1.0" encoding="utf-8"?>
+<ds:datastoreItem xmlns:ds="http://schemas.openxmlformats.org/officeDocument/2006/customXml" ds:itemID="{4C1372E0-B14C-4EFC-8CF3-83570B4D7422}">
+  <ds:schemaRefs>
+    <ds:schemaRef ds:uri="http://schemas.openxmlformats.org/officeDocument/2006/bibliography"/>
+  </ds:schemaRefs>
+</ds:datastoreItem>
 </file>
</xml_diff>